<commit_message>
Daftar Pustaka dan Riwayat Hidup
</commit_message>
<xml_diff>
--- a/Tugas BI v3.0.docx
+++ b/Tugas BI v3.0.docx
@@ -985,8 +985,6 @@
           <w:szCs w:val="24"/>
         </w:rPr>
       </w:pPr>
-      <w:bookmarkStart w:id="2" w:name="_GoBack"/>
-      <w:bookmarkEnd w:id="2"/>
       <w:r>
         <w:rPr>
           <w:rFonts w:ascii="Times New Roman" w:hAnsi="Times New Roman" w:cs="Times New Roman"/>
@@ -1000,6 +998,12 @@
     </w:p>
     <w:sdt>
       <w:sdtPr>
+        <w:rPr>
+          <w:rFonts w:asciiTheme="minorHAnsi" w:eastAsiaTheme="minorHAnsi" w:hAnsiTheme="minorHAnsi" w:cstheme="minorBidi"/>
+          <w:color w:val="auto"/>
+          <w:sz w:val="22"/>
+          <w:szCs w:val="22"/>
+        </w:rPr>
         <w:id w:val="1760943429"/>
         <w:docPartObj>
           <w:docPartGallery w:val="Table of Contents"/>
@@ -1008,13 +1012,9 @@
       </w:sdtPr>
       <w:sdtEndPr>
         <w:rPr>
-          <w:rFonts w:asciiTheme="minorHAnsi" w:eastAsiaTheme="minorHAnsi" w:hAnsiTheme="minorHAnsi" w:cstheme="minorBidi"/>
           <w:b/>
           <w:bCs/>
           <w:noProof/>
-          <w:color w:val="auto"/>
-          <w:sz w:val="22"/>
-          <w:szCs w:val="22"/>
         </w:rPr>
       </w:sdtEndPr>
       <w:sdtContent>
@@ -3379,7 +3379,7 @@
           <w:szCs w:val="24"/>
         </w:rPr>
       </w:pPr>
-      <w:bookmarkStart w:id="3" w:name="_Toc405321059"/>
+      <w:bookmarkStart w:id="2" w:name="_Toc405321059"/>
       <w:r>
         <w:rPr>
           <w:rFonts w:ascii="Times New Roman" w:hAnsi="Times New Roman" w:cs="Times New Roman"/>
@@ -3390,7 +3390,7 @@
         </w:rPr>
         <w:t>BAB 1</w:t>
       </w:r>
-      <w:bookmarkEnd w:id="3"/>
+      <w:bookmarkEnd w:id="2"/>
     </w:p>
     <w:p>
       <w:pPr>
@@ -3439,7 +3439,7 @@
           <w:szCs w:val="24"/>
         </w:rPr>
       </w:pPr>
-      <w:bookmarkStart w:id="4" w:name="_Toc405321060"/>
+      <w:bookmarkStart w:id="3" w:name="_Toc405321060"/>
       <w:r>
         <w:rPr>
           <w:rFonts w:ascii="Times New Roman" w:hAnsi="Times New Roman" w:cs="Times New Roman"/>
@@ -3449,7 +3449,7 @@
         </w:rPr>
         <w:t>Latar Belakang dan Rumusan Masalah</w:t>
       </w:r>
-      <w:bookmarkEnd w:id="4"/>
+      <w:bookmarkEnd w:id="3"/>
     </w:p>
     <w:p>
       <w:pPr>
@@ -3462,7 +3462,7 @@
           <w:szCs w:val="24"/>
         </w:rPr>
       </w:pPr>
-      <w:bookmarkStart w:id="5" w:name="_Toc405321061"/>
+      <w:bookmarkStart w:id="4" w:name="_Toc405321061"/>
       <w:r>
         <w:rPr>
           <w:rFonts w:ascii="Times New Roman" w:hAnsi="Times New Roman" w:cs="Times New Roman"/>
@@ -3472,7 +3472,7 @@
         </w:rPr>
         <w:t>Latar Belakang Masalah</w:t>
       </w:r>
-      <w:bookmarkEnd w:id="5"/>
+      <w:bookmarkEnd w:id="4"/>
     </w:p>
     <w:p>
       <w:pPr>
@@ -3696,7 +3696,7 @@
           <w:szCs w:val="24"/>
         </w:rPr>
       </w:pPr>
-      <w:bookmarkStart w:id="6" w:name="_Toc405321062"/>
+      <w:bookmarkStart w:id="5" w:name="_Toc405321062"/>
       <w:r>
         <w:rPr>
           <w:rFonts w:ascii="Times New Roman" w:hAnsi="Times New Roman" w:cs="Times New Roman"/>
@@ -3706,7 +3706,7 @@
         </w:rPr>
         <w:t>Rumusan Masalah</w:t>
       </w:r>
-      <w:bookmarkEnd w:id="6"/>
+      <w:bookmarkEnd w:id="5"/>
     </w:p>
     <w:p>
       <w:pPr>
@@ -3954,7 +3954,7 @@
           <w:szCs w:val="24"/>
         </w:rPr>
       </w:pPr>
-      <w:bookmarkStart w:id="7" w:name="_Toc405321063"/>
+      <w:bookmarkStart w:id="6" w:name="_Toc405321063"/>
       <w:r>
         <w:rPr>
           <w:rFonts w:ascii="Times New Roman" w:hAnsi="Times New Roman" w:cs="Times New Roman"/>
@@ -3965,7 +3965,7 @@
         <w:lastRenderedPageBreak/>
         <w:t>Tujuan dan manfaat</w:t>
       </w:r>
-      <w:bookmarkEnd w:id="7"/>
+      <w:bookmarkEnd w:id="6"/>
     </w:p>
     <w:p>
       <w:pPr>
@@ -3978,7 +3978,7 @@
           <w:szCs w:val="24"/>
         </w:rPr>
       </w:pPr>
-      <w:bookmarkStart w:id="8" w:name="_Toc405321064"/>
+      <w:bookmarkStart w:id="7" w:name="_Toc405321064"/>
       <w:r>
         <w:rPr>
           <w:rFonts w:ascii="Times New Roman" w:hAnsi="Times New Roman" w:cs="Times New Roman"/>
@@ -3988,7 +3988,7 @@
         </w:rPr>
         <w:t>Tujuan</w:t>
       </w:r>
-      <w:bookmarkEnd w:id="8"/>
+      <w:bookmarkEnd w:id="7"/>
     </w:p>
     <w:p>
       <w:pPr>
@@ -4179,7 +4179,7 @@
           <w:szCs w:val="24"/>
         </w:rPr>
       </w:pPr>
-      <w:bookmarkStart w:id="9" w:name="_Toc405321065"/>
+      <w:bookmarkStart w:id="8" w:name="_Toc405321065"/>
       <w:r>
         <w:rPr>
           <w:rFonts w:ascii="Times New Roman" w:hAnsi="Times New Roman" w:cs="Times New Roman"/>
@@ -4189,7 +4189,7 @@
         </w:rPr>
         <w:t>Manfaat</w:t>
       </w:r>
-      <w:bookmarkEnd w:id="9"/>
+      <w:bookmarkEnd w:id="8"/>
     </w:p>
     <w:p>
       <w:pPr>
@@ -4250,7 +4250,7 @@
           <w:szCs w:val="24"/>
         </w:rPr>
       </w:pPr>
-      <w:bookmarkStart w:id="10" w:name="_Toc405321066"/>
+      <w:bookmarkStart w:id="9" w:name="_Toc405321066"/>
       <w:r>
         <w:rPr>
           <w:rFonts w:ascii="Times New Roman" w:hAnsi="Times New Roman" w:cs="Times New Roman"/>
@@ -4261,7 +4261,7 @@
         <w:lastRenderedPageBreak/>
         <w:t>Ruang lingkup kajian</w:t>
       </w:r>
-      <w:bookmarkEnd w:id="10"/>
+      <w:bookmarkEnd w:id="9"/>
     </w:p>
     <w:p>
       <w:pPr>
@@ -4395,7 +4395,7 @@
           <w:szCs w:val="24"/>
         </w:rPr>
       </w:pPr>
-      <w:bookmarkStart w:id="11" w:name="_Toc405321067"/>
+      <w:bookmarkStart w:id="10" w:name="_Toc405321067"/>
       <w:r>
         <w:rPr>
           <w:rFonts w:ascii="Times New Roman" w:hAnsi="Times New Roman" w:cs="Times New Roman"/>
@@ -4405,7 +4405,7 @@
         </w:rPr>
         <w:t>Metode Penelitian dan teknik pengumpulan</w:t>
       </w:r>
-      <w:bookmarkEnd w:id="11"/>
+      <w:bookmarkEnd w:id="10"/>
     </w:p>
     <w:p>
       <w:pPr>
@@ -4418,7 +4418,7 @@
           <w:szCs w:val="24"/>
         </w:rPr>
       </w:pPr>
-      <w:bookmarkStart w:id="12" w:name="_Toc405321068"/>
+      <w:bookmarkStart w:id="11" w:name="_Toc405321068"/>
       <w:r>
         <w:rPr>
           <w:rFonts w:ascii="Times New Roman" w:hAnsi="Times New Roman" w:cs="Times New Roman"/>
@@ -4428,7 +4428,7 @@
         </w:rPr>
         <w:t>Metode Penelitian</w:t>
       </w:r>
-      <w:bookmarkEnd w:id="12"/>
+      <w:bookmarkEnd w:id="11"/>
     </w:p>
     <w:p>
       <w:pPr>
@@ -4501,7 +4501,7 @@
           <w:szCs w:val="24"/>
         </w:rPr>
       </w:pPr>
-      <w:bookmarkStart w:id="13" w:name="_Toc405321069"/>
+      <w:bookmarkStart w:id="12" w:name="_Toc405321069"/>
       <w:r>
         <w:rPr>
           <w:rFonts w:ascii="Times New Roman" w:hAnsi="Times New Roman" w:cs="Times New Roman"/>
@@ -4511,7 +4511,7 @@
         </w:rPr>
         <w:t>Teknik Pengumpulan</w:t>
       </w:r>
-      <w:bookmarkEnd w:id="13"/>
+      <w:bookmarkEnd w:id="12"/>
     </w:p>
     <w:p>
       <w:pPr>
@@ -4561,7 +4561,7 @@
           <w:szCs w:val="24"/>
         </w:rPr>
       </w:pPr>
-      <w:bookmarkStart w:id="14" w:name="_Toc405321070"/>
+      <w:bookmarkStart w:id="13" w:name="_Toc405321070"/>
       <w:r>
         <w:rPr>
           <w:rFonts w:ascii="Times New Roman" w:hAnsi="Times New Roman" w:cs="Times New Roman"/>
@@ -4573,7 +4573,7 @@
         <w:lastRenderedPageBreak/>
         <w:t>BAB 2</w:t>
       </w:r>
-      <w:bookmarkEnd w:id="14"/>
+      <w:bookmarkEnd w:id="13"/>
     </w:p>
     <w:p>
       <w:pPr>
@@ -4631,12 +4631,12 @@
           <w:szCs w:val="24"/>
         </w:rPr>
       </w:pPr>
-      <w:bookmarkStart w:id="15" w:name="_Toc405320777"/>
-      <w:bookmarkStart w:id="16" w:name="_Toc405320860"/>
-      <w:bookmarkStart w:id="17" w:name="_Toc405321071"/>
+      <w:bookmarkStart w:id="14" w:name="_Toc405320777"/>
+      <w:bookmarkStart w:id="15" w:name="_Toc405320860"/>
+      <w:bookmarkStart w:id="16" w:name="_Toc405321071"/>
+      <w:bookmarkEnd w:id="14"/>
       <w:bookmarkEnd w:id="15"/>
       <w:bookmarkEnd w:id="16"/>
-      <w:bookmarkEnd w:id="17"/>
     </w:p>
     <w:p>
       <w:pPr>
@@ -4658,12 +4658,12 @@
           <w:szCs w:val="24"/>
         </w:rPr>
       </w:pPr>
-      <w:bookmarkStart w:id="18" w:name="_Toc405320778"/>
-      <w:bookmarkStart w:id="19" w:name="_Toc405320861"/>
-      <w:bookmarkStart w:id="20" w:name="_Toc405321072"/>
+      <w:bookmarkStart w:id="17" w:name="_Toc405320778"/>
+      <w:bookmarkStart w:id="18" w:name="_Toc405320861"/>
+      <w:bookmarkStart w:id="19" w:name="_Toc405321072"/>
+      <w:bookmarkEnd w:id="17"/>
       <w:bookmarkEnd w:id="18"/>
       <w:bookmarkEnd w:id="19"/>
-      <w:bookmarkEnd w:id="20"/>
     </w:p>
     <w:p>
       <w:pPr>
@@ -4680,7 +4680,7 @@
           <w:szCs w:val="24"/>
         </w:rPr>
       </w:pPr>
-      <w:bookmarkStart w:id="21" w:name="_Toc405321073"/>
+      <w:bookmarkStart w:id="20" w:name="_Toc405321073"/>
       <w:r>
         <w:rPr>
           <w:rFonts w:ascii="Times New Roman" w:hAnsi="Times New Roman" w:cs="Times New Roman"/>
@@ -4690,7 +4690,7 @@
         </w:rPr>
         <w:t>Definisi Kemacetan</w:t>
       </w:r>
-      <w:bookmarkEnd w:id="21"/>
+      <w:bookmarkEnd w:id="20"/>
     </w:p>
     <w:p>
       <w:pPr>
@@ -4840,7 +4840,7 @@
           <w:szCs w:val="24"/>
         </w:rPr>
       </w:pPr>
-      <w:bookmarkStart w:id="22" w:name="_Toc405321074"/>
+      <w:bookmarkStart w:id="21" w:name="_Toc405321074"/>
       <w:r>
         <w:rPr>
           <w:rFonts w:ascii="Times New Roman" w:hAnsi="Times New Roman" w:cs="Times New Roman"/>
@@ -4851,7 +4851,7 @@
         <w:lastRenderedPageBreak/>
         <w:t>Penyebab Kemacetan</w:t>
       </w:r>
-      <w:bookmarkEnd w:id="22"/>
+      <w:bookmarkEnd w:id="21"/>
     </w:p>
     <w:p>
       <w:pPr>
@@ -4864,7 +4864,7 @@
           <w:szCs w:val="24"/>
         </w:rPr>
       </w:pPr>
-      <w:bookmarkStart w:id="23" w:name="_Toc405321075"/>
+      <w:bookmarkStart w:id="22" w:name="_Toc405321075"/>
       <w:r>
         <w:rPr>
           <w:rFonts w:ascii="Times New Roman" w:hAnsi="Times New Roman" w:cs="Times New Roman"/>
@@ -4874,7 +4874,7 @@
         </w:rPr>
         <w:t>Waktu dan asal kemacetan lalu-lintas di Jakarta</w:t>
       </w:r>
-      <w:bookmarkEnd w:id="23"/>
+      <w:bookmarkEnd w:id="22"/>
     </w:p>
     <w:p>
       <w:pPr>
@@ -4998,7 +4998,7 @@
           <w:szCs w:val="24"/>
         </w:rPr>
       </w:pPr>
-      <w:bookmarkStart w:id="24" w:name="_Toc405321076"/>
+      <w:bookmarkStart w:id="23" w:name="_Toc405321076"/>
       <w:r>
         <w:rPr>
           <w:rFonts w:ascii="Times New Roman" w:hAnsi="Times New Roman" w:cs="Times New Roman"/>
@@ -5009,7 +5009,7 @@
         <w:lastRenderedPageBreak/>
         <w:t>Faktor-faktor yang menyebabkan terjadinya kemacetan</w:t>
       </w:r>
-      <w:bookmarkEnd w:id="24"/>
+      <w:bookmarkEnd w:id="23"/>
     </w:p>
     <w:p>
       <w:pPr>
@@ -6023,7 +6023,7 @@
           <w:szCs w:val="24"/>
         </w:rPr>
       </w:pPr>
-      <w:bookmarkStart w:id="25" w:name="_Toc405321077"/>
+      <w:bookmarkStart w:id="24" w:name="_Toc405321077"/>
       <w:r>
         <w:rPr>
           <w:rFonts w:ascii="Times New Roman" w:hAnsi="Times New Roman" w:cs="Times New Roman"/>
@@ -6034,7 +6034,7 @@
         <w:lastRenderedPageBreak/>
         <w:t>Akibat dari kemacetan</w:t>
       </w:r>
-      <w:bookmarkEnd w:id="25"/>
+      <w:bookmarkEnd w:id="24"/>
       <w:r>
         <w:rPr>
           <w:rFonts w:ascii="Times New Roman" w:hAnsi="Times New Roman" w:cs="Times New Roman"/>
@@ -6349,7 +6349,7 @@
           <w:szCs w:val="24"/>
         </w:rPr>
       </w:pPr>
-      <w:bookmarkStart w:id="26" w:name="_Toc405321078"/>
+      <w:bookmarkStart w:id="25" w:name="_Toc405321078"/>
       <w:r>
         <w:rPr>
           <w:rFonts w:ascii="Times New Roman" w:hAnsi="Times New Roman" w:cs="Times New Roman"/>
@@ -6361,7 +6361,7 @@
         <w:lastRenderedPageBreak/>
         <w:t>BAB 3</w:t>
       </w:r>
-      <w:bookmarkEnd w:id="26"/>
+      <w:bookmarkEnd w:id="25"/>
     </w:p>
     <w:p>
       <w:pPr>
@@ -6428,12 +6428,12 @@
           <w:szCs w:val="24"/>
         </w:rPr>
       </w:pPr>
-      <w:bookmarkStart w:id="27" w:name="_Toc405320785"/>
-      <w:bookmarkStart w:id="28" w:name="_Toc405320868"/>
-      <w:bookmarkStart w:id="29" w:name="_Toc405321079"/>
+      <w:bookmarkStart w:id="26" w:name="_Toc405320785"/>
+      <w:bookmarkStart w:id="27" w:name="_Toc405320868"/>
+      <w:bookmarkStart w:id="28" w:name="_Toc405321079"/>
+      <w:bookmarkEnd w:id="26"/>
       <w:bookmarkEnd w:id="27"/>
       <w:bookmarkEnd w:id="28"/>
-      <w:bookmarkEnd w:id="29"/>
     </w:p>
     <w:p>
       <w:pPr>
@@ -6446,7 +6446,7 @@
           <w:szCs w:val="24"/>
         </w:rPr>
       </w:pPr>
-      <w:bookmarkStart w:id="30" w:name="_Toc405321080"/>
+      <w:bookmarkStart w:id="29" w:name="_Toc405321080"/>
       <w:r>
         <w:rPr>
           <w:rFonts w:ascii="Times New Roman" w:hAnsi="Times New Roman" w:cs="Times New Roman"/>
@@ -6474,7 +6474,7 @@
         </w:rPr>
         <w:t xml:space="preserve"> Jakarta</w:t>
       </w:r>
-      <w:bookmarkEnd w:id="30"/>
+      <w:bookmarkEnd w:id="29"/>
     </w:p>
     <w:p>
       <w:pPr>
@@ -8295,7 +8295,7 @@
           <w:szCs w:val="24"/>
         </w:rPr>
       </w:pPr>
-      <w:bookmarkStart w:id="31" w:name="_Toc405321081"/>
+      <w:bookmarkStart w:id="30" w:name="_Toc405321081"/>
       <w:r>
         <w:rPr>
           <w:rFonts w:ascii="Times New Roman" w:hAnsi="Times New Roman" w:cs="Times New Roman"/>
@@ -8305,7 +8305,7 @@
         </w:rPr>
         <w:t>Waktu Terjadinya Kemacetan di Tol Jakarta</w:t>
       </w:r>
-      <w:bookmarkEnd w:id="31"/>
+      <w:bookmarkEnd w:id="30"/>
     </w:p>
     <w:p>
       <w:pPr>
@@ -9101,7 +9101,7 @@
           <w:szCs w:val="24"/>
         </w:rPr>
       </w:pPr>
-      <w:bookmarkStart w:id="32" w:name="_Toc405321082"/>
+      <w:bookmarkStart w:id="31" w:name="_Toc405321082"/>
       <w:r>
         <w:rPr>
           <w:rFonts w:ascii="Times New Roman" w:hAnsi="Times New Roman" w:cs="Times New Roman"/>
@@ -9111,7 +9111,7 @@
         </w:rPr>
         <w:t>Solusi Kemacetan di Tol dalam Jakarta</w:t>
       </w:r>
-      <w:bookmarkEnd w:id="32"/>
+      <w:bookmarkEnd w:id="31"/>
     </w:p>
     <w:p>
       <w:pPr>
@@ -9436,7 +9436,7 @@
           <w:szCs w:val="24"/>
         </w:rPr>
       </w:pPr>
-      <w:bookmarkStart w:id="33" w:name="_Toc405321083"/>
+      <w:bookmarkStart w:id="32" w:name="_Toc405321083"/>
       <w:r>
         <w:rPr>
           <w:rFonts w:ascii="Times New Roman" w:eastAsia="Times New Roman" w:hAnsi="Times New Roman" w:cs="Times New Roman"/>
@@ -9447,7 +9447,7 @@
         <w:lastRenderedPageBreak/>
         <w:t>Pendapat Warga Mengenai Solusi Yang Dianjurkan</w:t>
       </w:r>
-      <w:bookmarkEnd w:id="33"/>
+      <w:bookmarkEnd w:id="32"/>
     </w:p>
     <w:p>
       <w:pPr>
@@ -9919,7 +9919,7 @@
           <w:szCs w:val="24"/>
         </w:rPr>
       </w:pPr>
-      <w:bookmarkStart w:id="34" w:name="_Toc405321084"/>
+      <w:bookmarkStart w:id="33" w:name="_Toc405321084"/>
       <w:r>
         <w:rPr>
           <w:rFonts w:ascii="Times New Roman" w:hAnsi="Times New Roman" w:cs="Times New Roman"/>
@@ -9931,7 +9931,7 @@
         <w:lastRenderedPageBreak/>
         <w:t>BAB 4</w:t>
       </w:r>
-      <w:bookmarkEnd w:id="34"/>
+      <w:bookmarkEnd w:id="33"/>
     </w:p>
     <w:p>
       <w:pPr>
@@ -9989,12 +9989,12 @@
           <w:szCs w:val="24"/>
         </w:rPr>
       </w:pPr>
-      <w:bookmarkStart w:id="35" w:name="_Toc405320791"/>
-      <w:bookmarkStart w:id="36" w:name="_Toc405320874"/>
-      <w:bookmarkStart w:id="37" w:name="_Toc405321085"/>
+      <w:bookmarkStart w:id="34" w:name="_Toc405320791"/>
+      <w:bookmarkStart w:id="35" w:name="_Toc405320874"/>
+      <w:bookmarkStart w:id="36" w:name="_Toc405321085"/>
+      <w:bookmarkEnd w:id="34"/>
       <w:bookmarkEnd w:id="35"/>
       <w:bookmarkEnd w:id="36"/>
-      <w:bookmarkEnd w:id="37"/>
     </w:p>
     <w:p>
       <w:pPr>
@@ -10007,7 +10007,7 @@
           <w:szCs w:val="24"/>
         </w:rPr>
       </w:pPr>
-      <w:bookmarkStart w:id="38" w:name="_Toc405321086"/>
+      <w:bookmarkStart w:id="37" w:name="_Toc405321086"/>
       <w:r>
         <w:rPr>
           <w:rFonts w:ascii="Times New Roman" w:hAnsi="Times New Roman" w:cs="Times New Roman"/>
@@ -10017,7 +10017,7 @@
         </w:rPr>
         <w:t>Simpulan</w:t>
       </w:r>
-      <w:bookmarkEnd w:id="38"/>
+      <w:bookmarkEnd w:id="37"/>
       <w:r>
         <w:rPr>
           <w:rFonts w:ascii="Times New Roman" w:hAnsi="Times New Roman" w:cs="Times New Roman"/>
@@ -10060,7 +10060,7 @@
           <w:szCs w:val="24"/>
         </w:rPr>
       </w:pPr>
-      <w:bookmarkStart w:id="39" w:name="_Toc405321087"/>
+      <w:bookmarkStart w:id="38" w:name="_Toc405321087"/>
       <w:r>
         <w:rPr>
           <w:rFonts w:ascii="Times New Roman" w:hAnsi="Times New Roman" w:cs="Times New Roman"/>
@@ -10070,7 +10070,7 @@
         </w:rPr>
         <w:t>Saran</w:t>
       </w:r>
-      <w:bookmarkEnd w:id="39"/>
+      <w:bookmarkEnd w:id="38"/>
     </w:p>
     <w:p>
       <w:pPr>
@@ -10106,7 +10106,6 @@
         <w:jc w:val="both"/>
         <w:rPr>
           <w:color w:val="000000" w:themeColor="text1"/>
-          <w:lang w:val="id-ID"/>
         </w:rPr>
       </w:pPr>
       <w:r>
@@ -10119,17 +10118,961 @@
     </w:p>
     <w:p>
       <w:pPr>
-        <w:spacing w:after="160" w:line="480" w:lineRule="auto"/>
-        <w:rPr>
-          <w:rFonts w:ascii="Times New Roman" w:hAnsi="Times New Roman" w:cs="Times New Roman"/>
-          <w:color w:val="000000" w:themeColor="text1"/>
-          <w:sz w:val="24"/>
-          <w:szCs w:val="24"/>
+        <w:spacing w:after="160" w:line="259" w:lineRule="auto"/>
+        <w:rPr>
+          <w:rFonts w:ascii="Times New Roman" w:eastAsia="Times New Roman" w:hAnsi="Times New Roman" w:cs="Times New Roman"/>
+          <w:color w:val="000000" w:themeColor="text1"/>
+          <w:sz w:val="24"/>
+          <w:szCs w:val="24"/>
+        </w:rPr>
+      </w:pPr>
+      <w:r>
+        <w:rPr>
+          <w:color w:val="000000" w:themeColor="text1"/>
+        </w:rPr>
+        <w:br w:type="page"/>
+      </w:r>
+    </w:p>
+    <w:p>
+      <w:pPr>
+        <w:spacing w:line="480" w:lineRule="auto"/>
+        <w:jc w:val="center"/>
+        <w:rPr>
+          <w:rFonts w:ascii="Times New Roman" w:hAnsi="Times New Roman" w:cs="Times New Roman"/>
+          <w:b/>
+          <w:sz w:val="24"/>
+        </w:rPr>
+      </w:pPr>
+      <w:r>
+        <w:rPr>
+          <w:rFonts w:ascii="Times New Roman" w:hAnsi="Times New Roman" w:cs="Times New Roman"/>
+          <w:b/>
+          <w:sz w:val="24"/>
+        </w:rPr>
+        <w:lastRenderedPageBreak/>
+        <w:t>DAFTAR PUSTAKA</w:t>
+      </w:r>
+    </w:p>
+    <w:p>
+      <w:pPr>
+        <w:pStyle w:val="ListParagraph"/>
+        <w:numPr>
+          <w:ilvl w:val="0"/>
+          <w:numId w:val="11"/>
+        </w:numPr>
+        <w:spacing w:line="480" w:lineRule="auto"/>
+        <w:rPr>
+          <w:rFonts w:ascii="Times New Roman" w:eastAsia="Times New Roman" w:hAnsi="Times New Roman" w:cs="Times New Roman"/>
+          <w:b/>
+          <w:bCs/>
+          <w:color w:val="333333"/>
+          <w:sz w:val="32"/>
+          <w:szCs w:val="29"/>
+          <w:lang w:val="en-GB" w:eastAsia="en-GB"/>
+        </w:rPr>
+      </w:pPr>
+      <w:r>
+        <w:rPr>
+          <w:rFonts w:ascii="Times New Roman" w:hAnsi="Times New Roman" w:cs="Times New Roman"/>
+          <w:sz w:val="24"/>
+          <w:lang w:eastAsia="ja-JP"/>
+        </w:rPr>
+        <w:t>Instran.</w:t>
+      </w:r>
+      <w:r>
+        <w:rPr>
+          <w:rFonts w:ascii="Times New Roman" w:hAnsi="Times New Roman" w:cs="Times New Roman"/>
+          <w:sz w:val="24"/>
+          <w:lang w:eastAsia="ja-JP"/>
+        </w:rPr>
+        <w:t xml:space="preserve"> </w:t>
+      </w:r>
+      <w:r>
+        <w:rPr>
+          <w:rFonts w:ascii="Times New Roman" w:hAnsi="Times New Roman" w:cs="Times New Roman"/>
+          <w:sz w:val="24"/>
+          <w:lang w:eastAsia="ja-JP"/>
+        </w:rPr>
+        <w:t>(2011, 12 November).</w:t>
+      </w:r>
+      <w:r>
+        <w:rPr>
+          <w:rFonts w:ascii="Times New Roman" w:hAnsi="Times New Roman" w:cs="Times New Roman"/>
+          <w:b/>
+          <w:bCs/>
+          <w:color w:val="333333"/>
+          <w:sz w:val="32"/>
+          <w:szCs w:val="29"/>
+        </w:rPr>
+        <w:t xml:space="preserve"> </w:t>
+      </w:r>
+      <w:r>
+        <w:rPr>
+          <w:rFonts w:ascii="Times New Roman" w:hAnsi="Times New Roman" w:cs="Times New Roman"/>
+          <w:i/>
+          <w:sz w:val="24"/>
+          <w:lang w:val="en-GB" w:eastAsia="en-GB"/>
+        </w:rPr>
+        <w:t>26 Titik Sumber Kemacetan di Tol Dalam Kota</w:t>
+      </w:r>
+      <w:r>
+        <w:rPr>
+          <w:rFonts w:ascii="Times New Roman" w:eastAsia="Times New Roman" w:hAnsi="Times New Roman" w:cs="Times New Roman"/>
+          <w:bCs/>
+          <w:color w:val="333333"/>
+          <w:sz w:val="24"/>
+          <w:szCs w:val="29"/>
+          <w:lang w:val="en-GB" w:eastAsia="en-GB"/>
+        </w:rPr>
+        <w:t xml:space="preserve">. Diperoleh 28 November 2014, dari </w:t>
+      </w:r>
+      <w:hyperlink r:id="rId18" w:history="1">
+        <w:r>
+          <w:rPr>
+            <w:rStyle w:val="Hyperlink"/>
+            <w:rFonts w:ascii="Times New Roman" w:hAnsi="Times New Roman" w:cs="Times New Roman"/>
+            <w:sz w:val="24"/>
+            <w:lang w:eastAsia="ja-JP"/>
+          </w:rPr>
+          <w:t>http://www.instran.org/index.php/in/ruang-berita/depan/25-front-page/2067-26-titik-sumber-kemacetan-di-tol-dalam-kota</w:t>
+        </w:r>
+      </w:hyperlink>
+    </w:p>
+    <w:p>
+      <w:pPr>
+        <w:pStyle w:val="ListParagraph"/>
+        <w:numPr>
+          <w:ilvl w:val="0"/>
+          <w:numId w:val="11"/>
+        </w:numPr>
+        <w:spacing w:line="480" w:lineRule="auto"/>
+        <w:rPr>
+          <w:rFonts w:ascii="Times New Roman" w:hAnsi="Times New Roman" w:cs="Times New Roman"/>
+          <w:sz w:val="24"/>
+        </w:rPr>
+      </w:pPr>
+      <w:r>
+        <w:rPr>
+          <w:rFonts w:ascii="Times New Roman" w:hAnsi="Times New Roman" w:cs="Times New Roman"/>
+          <w:sz w:val="24"/>
+        </w:rPr>
+        <w:t xml:space="preserve">Metro News. (2011, 14 Mei). </w:t>
+      </w:r>
+      <w:r>
+        <w:rPr>
+          <w:rFonts w:ascii="Times New Roman" w:hAnsi="Times New Roman" w:cs="Times New Roman"/>
+          <w:i/>
+          <w:sz w:val="24"/>
+        </w:rPr>
+        <w:t xml:space="preserve">Truk Penyebab 70% Kemacetan Tol Dalam Kota. </w:t>
+      </w:r>
+      <w:r>
+        <w:rPr>
+          <w:rFonts w:ascii="Times New Roman" w:hAnsi="Times New Roman" w:cs="Times New Roman"/>
+          <w:sz w:val="24"/>
+        </w:rPr>
+        <w:t>Diperoleh 28 November 2014, dari</w:t>
+      </w:r>
+      <w:r>
+        <w:rPr>
+          <w:rFonts w:ascii="Times New Roman" w:hAnsi="Times New Roman" w:cs="Times New Roman"/>
+          <w:sz w:val="24"/>
+        </w:rPr>
+        <w:t xml:space="preserve"> </w:t>
+      </w:r>
+      <w:hyperlink r:id="rId19" w:history="1">
+        <w:r>
+          <w:rPr>
+            <w:rStyle w:val="Hyperlink"/>
+            <w:rFonts w:ascii="Times New Roman" w:hAnsi="Times New Roman" w:cs="Times New Roman"/>
+            <w:sz w:val="24"/>
+          </w:rPr>
+          <w:t>http://metro.news.viva.co.id/news/read/220350-70--kemacetan-tol-dalam-kota-karena-truk</w:t>
+        </w:r>
+      </w:hyperlink>
+      <w:r>
+        <w:rPr>
+          <w:rFonts w:ascii="Times New Roman" w:hAnsi="Times New Roman" w:cs="Times New Roman"/>
+          <w:sz w:val="24"/>
+        </w:rPr>
+        <w:t xml:space="preserve">. </w:t>
+      </w:r>
+    </w:p>
+    <w:p>
+      <w:pPr>
+        <w:pStyle w:val="ListParagraph"/>
+        <w:numPr>
+          <w:ilvl w:val="0"/>
+          <w:numId w:val="11"/>
+        </w:numPr>
+        <w:spacing w:line="480" w:lineRule="auto"/>
+        <w:rPr>
+          <w:rFonts w:ascii="Times New Roman" w:hAnsi="Times New Roman" w:cs="Times New Roman"/>
+          <w:sz w:val="24"/>
+        </w:rPr>
+      </w:pPr>
+      <w:r>
+        <w:rPr>
+          <w:rFonts w:ascii="Times New Roman" w:hAnsi="Times New Roman" w:cs="Times New Roman"/>
+          <w:sz w:val="24"/>
+        </w:rPr>
+        <w:t xml:space="preserve">kantongprijanto.wordpress. (2010). </w:t>
+      </w:r>
+      <w:r>
+        <w:rPr>
+          <w:rFonts w:ascii="Times New Roman" w:hAnsi="Times New Roman" w:cs="Times New Roman"/>
+          <w:i/>
+          <w:sz w:val="24"/>
+        </w:rPr>
+        <w:t>Mengurai Kemacetan Di Jakarta</w:t>
+      </w:r>
+      <w:r>
+        <w:rPr>
+          <w:rFonts w:ascii="Times New Roman" w:hAnsi="Times New Roman" w:cs="Times New Roman"/>
+          <w:i/>
+          <w:sz w:val="24"/>
+        </w:rPr>
+        <w:t xml:space="preserve">. </w:t>
+      </w:r>
+      <w:r>
+        <w:rPr>
+          <w:rFonts w:ascii="Times New Roman" w:hAnsi="Times New Roman" w:cs="Times New Roman"/>
+          <w:sz w:val="24"/>
+        </w:rPr>
+        <w:t xml:space="preserve">Diperoleh 28 November 2014, dari </w:t>
+      </w:r>
+      <w:hyperlink r:id="rId20" w:history="1">
+        <w:r>
+          <w:rPr>
+            <w:rStyle w:val="Hyperlink"/>
+            <w:rFonts w:ascii="Times New Roman" w:hAnsi="Times New Roman" w:cs="Times New Roman"/>
+            <w:sz w:val="24"/>
+          </w:rPr>
+          <w:t>http://kantongprijanto.wordpress.com/karya-tulis/mengurai-kemacetan-di-jakarta/</w:t>
+        </w:r>
+      </w:hyperlink>
+      <w:r>
+        <w:rPr>
+          <w:rFonts w:ascii="Times New Roman" w:hAnsi="Times New Roman" w:cs="Times New Roman"/>
+          <w:sz w:val="24"/>
+        </w:rPr>
+        <w:t>.</w:t>
+      </w:r>
+    </w:p>
+    <w:p>
+      <w:pPr>
+        <w:pStyle w:val="ListParagraph"/>
+        <w:numPr>
+          <w:ilvl w:val="0"/>
+          <w:numId w:val="11"/>
+        </w:numPr>
+        <w:spacing w:line="480" w:lineRule="auto"/>
+        <w:rPr>
+          <w:rFonts w:ascii="Times New Roman" w:hAnsi="Times New Roman" w:cs="Times New Roman"/>
+          <w:i/>
+          <w:sz w:val="24"/>
+        </w:rPr>
+      </w:pPr>
+      <w:r>
+        <w:rPr>
+          <w:rFonts w:ascii="Times New Roman" w:hAnsi="Times New Roman" w:cs="Times New Roman"/>
+          <w:sz w:val="24"/>
+        </w:rPr>
+        <w:t xml:space="preserve">Jakarta.Kompasiana, (2014, 04 September). </w:t>
+      </w:r>
+      <w:r>
+        <w:rPr>
+          <w:rFonts w:ascii="Times New Roman" w:hAnsi="Times New Roman" w:cs="Times New Roman"/>
+          <w:i/>
+          <w:sz w:val="24"/>
+        </w:rPr>
+        <w:t>Solusi &amp; Pendapat Menanggulangi Kemacetan Jakarta</w:t>
+      </w:r>
+      <w:r>
+        <w:rPr>
+          <w:rFonts w:ascii="Times New Roman" w:hAnsi="Times New Roman" w:cs="Times New Roman"/>
+          <w:i/>
+          <w:sz w:val="24"/>
+        </w:rPr>
+        <w:t xml:space="preserve">. </w:t>
+      </w:r>
+      <w:r>
+        <w:rPr>
+          <w:rFonts w:ascii="Times New Roman" w:hAnsi="Times New Roman" w:cs="Times New Roman"/>
+          <w:sz w:val="24"/>
+        </w:rPr>
+        <w:t xml:space="preserve">Diperoleh 28 November 2014, dari </w:t>
+      </w:r>
+      <w:hyperlink r:id="rId21" w:history="1">
+        <w:r>
+          <w:rPr>
+            <w:rStyle w:val="Hyperlink"/>
+            <w:rFonts w:ascii="Times New Roman" w:hAnsi="Times New Roman" w:cs="Times New Roman"/>
+            <w:sz w:val="24"/>
+          </w:rPr>
+          <w:t>http://jakarta.kompasiana.com/transportasi/2014/09/04/solusi-pendapat-menanggulangi-kemacetan-jakarta-685472.html</w:t>
+        </w:r>
+      </w:hyperlink>
+      <w:r>
+        <w:rPr>
+          <w:rFonts w:ascii="Times New Roman" w:hAnsi="Times New Roman" w:cs="Times New Roman"/>
+          <w:sz w:val="24"/>
+        </w:rPr>
+        <w:t>.</w:t>
+      </w:r>
+    </w:p>
+    <w:p>
+      <w:pPr>
+        <w:pStyle w:val="ListParagraph"/>
+        <w:spacing w:line="480" w:lineRule="auto"/>
+        <w:rPr>
+          <w:rFonts w:ascii="Times New Roman" w:hAnsi="Times New Roman" w:cs="Times New Roman"/>
+          <w:i/>
+          <w:sz w:val="24"/>
+        </w:rPr>
+      </w:pPr>
+    </w:p>
+    <w:p>
+      <w:pPr>
+        <w:pStyle w:val="ListParagraph"/>
+        <w:spacing w:line="480" w:lineRule="auto"/>
+        <w:rPr>
+          <w:rFonts w:ascii="Times New Roman" w:hAnsi="Times New Roman" w:cs="Times New Roman"/>
+          <w:sz w:val="24"/>
+        </w:rPr>
+      </w:pPr>
+    </w:p>
+    <w:p>
+      <w:pPr>
+        <w:rPr>
+          <w:rFonts w:ascii="Times New Roman" w:hAnsi="Times New Roman" w:cs="Times New Roman"/>
+          <w:sz w:val="24"/>
+        </w:rPr>
+      </w:pPr>
+    </w:p>
+    <w:p>
+      <w:pPr>
+        <w:rPr>
+          <w:rFonts w:ascii="Times New Roman" w:hAnsi="Times New Roman" w:cs="Times New Roman"/>
+          <w:sz w:val="24"/>
+        </w:rPr>
+      </w:pPr>
+    </w:p>
+    <w:p>
+      <w:pPr>
+        <w:rPr>
+          <w:rFonts w:ascii="Times New Roman" w:hAnsi="Times New Roman" w:cs="Times New Roman"/>
+          <w:sz w:val="24"/>
+        </w:rPr>
+      </w:pPr>
+    </w:p>
+    <w:p>
+      <w:pPr>
+        <w:rPr>
+          <w:rFonts w:ascii="Times New Roman" w:hAnsi="Times New Roman" w:cs="Times New Roman"/>
+          <w:sz w:val="24"/>
+        </w:rPr>
+      </w:pPr>
+    </w:p>
+    <w:p>
+      <w:pPr>
+        <w:spacing w:line="480" w:lineRule="auto"/>
+        <w:jc w:val="center"/>
+        <w:rPr>
+          <w:rFonts w:ascii="Times New Roman" w:hAnsi="Times New Roman" w:cs="Times New Roman"/>
+          <w:b/>
+          <w:sz w:val="24"/>
+        </w:rPr>
+      </w:pPr>
+      <w:r>
+        <w:rPr>
+          <w:rFonts w:ascii="Times New Roman" w:hAnsi="Times New Roman" w:cs="Times New Roman"/>
+          <w:b/>
+          <w:sz w:val="24"/>
+        </w:rPr>
+        <w:lastRenderedPageBreak/>
+        <w:t>Riwayat Hidup Penulis</w:t>
+      </w:r>
+    </w:p>
+    <w:p>
+      <w:pPr>
+        <w:tabs>
+          <w:tab w:val="left" w:pos="2225"/>
+        </w:tabs>
+        <w:jc w:val="both"/>
+        <w:rPr>
+          <w:rFonts w:ascii="Times New Roman" w:hAnsi="Times New Roman" w:cs="Times New Roman"/>
+          <w:sz w:val="24"/>
+        </w:rPr>
+      </w:pPr>
+      <w:r>
+        <w:rPr>
+          <w:noProof/>
+          <w:sz w:val="26"/>
+          <w:szCs w:val="26"/>
+        </w:rPr>
+        <w:drawing>
+          <wp:anchor distT="0" distB="0" distL="114300" distR="114300" simplePos="0" relativeHeight="251659264" behindDoc="1" locked="0" layoutInCell="1" allowOverlap="1" wp14:anchorId="26914AF5" wp14:editId="2EF54FA1">
+            <wp:simplePos x="0" y="0"/>
+            <wp:positionH relativeFrom="column">
+              <wp:posOffset>1790</wp:posOffset>
+            </wp:positionH>
+            <wp:positionV relativeFrom="paragraph">
+              <wp:posOffset>-1905</wp:posOffset>
+            </wp:positionV>
+            <wp:extent cx="1219200" cy="1833310"/>
+            <wp:effectExtent l="0" t="0" r="0" b="0"/>
+            <wp:wrapSquare wrapText="bothSides"/>
+            <wp:docPr id="47" name="Picture 47" descr="C:\Users\Viorica NB\Downloads\5654_1197169532247_2759861_n.jpg"/>
+            <wp:cNvGraphicFramePr>
+              <a:graphicFrameLocks xmlns:a="http://schemas.openxmlformats.org/drawingml/2006/main" noChangeAspect="1"/>
+            </wp:cNvGraphicFramePr>
+            <a:graphic xmlns:a="http://schemas.openxmlformats.org/drawingml/2006/main">
+              <a:graphicData uri="http://schemas.openxmlformats.org/drawingml/2006/picture">
+                <pic:pic xmlns:pic="http://schemas.openxmlformats.org/drawingml/2006/picture">
+                  <pic:nvPicPr>
+                    <pic:cNvPr id="0" name="Picture 1" descr="C:\Users\Viorica NB\Downloads\5654_1197169532247_2759861_n.jpg"/>
+                    <pic:cNvPicPr>
+                      <a:picLocks noChangeAspect="1" noChangeArrowheads="1"/>
+                    </pic:cNvPicPr>
+                  </pic:nvPicPr>
+                  <pic:blipFill>
+                    <a:blip r:embed="rId22" cstate="print">
+                      <a:extLst>
+                        <a:ext uri="{28A0092B-C50C-407E-A947-70E740481C1C}">
+                          <a14:useLocalDpi xmlns:a14="http://schemas.microsoft.com/office/drawing/2010/main" val="0"/>
+                        </a:ext>
+                      </a:extLst>
+                    </a:blip>
+                    <a:srcRect/>
+                    <a:stretch>
+                      <a:fillRect/>
+                    </a:stretch>
+                  </pic:blipFill>
+                  <pic:spPr bwMode="auto">
+                    <a:xfrm>
+                      <a:off x="0" y="0"/>
+                      <a:ext cx="1219200" cy="1833310"/>
+                    </a:xfrm>
+                    <a:prstGeom prst="rect">
+                      <a:avLst/>
+                    </a:prstGeom>
+                    <a:noFill/>
+                    <a:ln>
+                      <a:noFill/>
+                    </a:ln>
+                  </pic:spPr>
+                </pic:pic>
+              </a:graphicData>
+            </a:graphic>
+          </wp:anchor>
+        </w:drawing>
+      </w:r>
+      <w:r>
+        <w:rPr>
+          <w:rFonts w:ascii="Times New Roman" w:hAnsi="Times New Roman" w:cs="Times New Roman"/>
+          <w:sz w:val="24"/>
+        </w:rPr>
+        <w:t>Nama</w:t>
+      </w:r>
+      <w:r>
+        <w:rPr>
+          <w:rFonts w:ascii="Times New Roman" w:hAnsi="Times New Roman" w:cs="Times New Roman"/>
+          <w:sz w:val="24"/>
+        </w:rPr>
+        <w:tab/>
+        <w:t>: Ariq Rahmaeri</w:t>
+      </w:r>
+    </w:p>
+    <w:p>
+      <w:pPr>
+        <w:tabs>
+          <w:tab w:val="left" w:pos="2225"/>
+        </w:tabs>
+        <w:jc w:val="both"/>
+        <w:rPr>
+          <w:rFonts w:ascii="Times New Roman" w:hAnsi="Times New Roman" w:cs="Times New Roman"/>
+          <w:sz w:val="24"/>
+        </w:rPr>
+      </w:pPr>
+      <w:r>
+        <w:rPr>
+          <w:rFonts w:ascii="Times New Roman" w:hAnsi="Times New Roman" w:cs="Times New Roman"/>
+          <w:sz w:val="24"/>
+        </w:rPr>
+        <w:t>Tempat/Tanggal Lahir</w:t>
+      </w:r>
+      <w:r>
+        <w:rPr>
+          <w:rFonts w:ascii="Times New Roman" w:hAnsi="Times New Roman" w:cs="Times New Roman"/>
+          <w:sz w:val="24"/>
+        </w:rPr>
+        <w:tab/>
+        <w:t>: Bekasi, 05-01-1994</w:t>
+      </w:r>
+    </w:p>
+    <w:p>
+      <w:pPr>
+        <w:tabs>
+          <w:tab w:val="left" w:pos="2225"/>
+        </w:tabs>
+        <w:jc w:val="both"/>
+        <w:rPr>
+          <w:rFonts w:ascii="Times New Roman" w:hAnsi="Times New Roman" w:cs="Times New Roman"/>
+          <w:sz w:val="24"/>
+        </w:rPr>
+      </w:pPr>
+      <w:r>
+        <w:rPr>
+          <w:rFonts w:ascii="Times New Roman" w:hAnsi="Times New Roman" w:cs="Times New Roman"/>
+          <w:sz w:val="24"/>
+        </w:rPr>
+        <w:t>Nama Ayah</w:t>
+      </w:r>
+      <w:r>
+        <w:rPr>
+          <w:rFonts w:ascii="Times New Roman" w:hAnsi="Times New Roman" w:cs="Times New Roman"/>
+          <w:sz w:val="24"/>
+        </w:rPr>
+        <w:tab/>
+        <w:t xml:space="preserve">: </w:t>
+      </w:r>
+    </w:p>
+    <w:p>
+      <w:pPr>
+        <w:tabs>
+          <w:tab w:val="left" w:pos="2225"/>
+        </w:tabs>
+        <w:jc w:val="both"/>
+        <w:rPr>
+          <w:rFonts w:ascii="Times New Roman" w:hAnsi="Times New Roman" w:cs="Times New Roman"/>
+          <w:sz w:val="24"/>
+        </w:rPr>
+      </w:pPr>
+      <w:r>
+        <w:rPr>
+          <w:rFonts w:ascii="Times New Roman" w:hAnsi="Times New Roman" w:cs="Times New Roman"/>
+          <w:sz w:val="24"/>
+        </w:rPr>
+        <w:t>Nama Ibu</w:t>
+      </w:r>
+      <w:r>
+        <w:rPr>
+          <w:rFonts w:ascii="Times New Roman" w:hAnsi="Times New Roman" w:cs="Times New Roman"/>
+          <w:sz w:val="24"/>
+        </w:rPr>
+        <w:tab/>
+        <w:t>:</w:t>
+      </w:r>
+    </w:p>
+    <w:p>
+      <w:pPr>
+        <w:tabs>
+          <w:tab w:val="left" w:pos="2225"/>
+        </w:tabs>
+        <w:jc w:val="both"/>
+        <w:rPr>
+          <w:rFonts w:ascii="Times New Roman" w:hAnsi="Times New Roman" w:cs="Times New Roman"/>
+          <w:sz w:val="24"/>
+        </w:rPr>
+      </w:pPr>
+    </w:p>
+    <w:p>
+      <w:pPr>
+        <w:tabs>
+          <w:tab w:val="left" w:pos="2225"/>
+        </w:tabs>
+        <w:jc w:val="both"/>
+        <w:rPr>
+          <w:rFonts w:ascii="Times New Roman" w:hAnsi="Times New Roman" w:cs="Times New Roman"/>
+          <w:sz w:val="24"/>
+        </w:rPr>
+      </w:pPr>
+    </w:p>
+    <w:p>
+      <w:pPr>
+        <w:tabs>
+          <w:tab w:val="left" w:pos="2225"/>
+        </w:tabs>
+        <w:jc w:val="both"/>
+        <w:rPr>
+          <w:rFonts w:ascii="Times New Roman" w:hAnsi="Times New Roman" w:cs="Times New Roman"/>
+          <w:sz w:val="24"/>
+        </w:rPr>
+      </w:pPr>
+      <w:r>
+        <w:rPr>
+          <w:rFonts w:ascii="Times New Roman" w:hAnsi="Times New Roman" w:cs="Times New Roman"/>
+          <w:sz w:val="24"/>
+        </w:rPr>
+        <w:t>Deskripsi Singkat :</w:t>
+      </w:r>
+    </w:p>
+    <w:p>
+      <w:pPr>
+        <w:jc w:val="both"/>
+        <w:rPr>
+          <w:rFonts w:ascii="Times New Roman" w:hAnsi="Times New Roman" w:cs="Times New Roman"/>
+          <w:sz w:val="24"/>
+        </w:rPr>
+      </w:pPr>
+      <w:r>
+        <w:rPr>
+          <w:rFonts w:ascii="Times New Roman" w:hAnsi="Times New Roman" w:cs="Times New Roman"/>
+          <w:sz w:val="24"/>
+        </w:rPr>
+        <w:t>Saya merupakan anak pertama dari tiga bersaudara. Sempat mengenyam pendidikan di SD BPI, lalu menjutkan di SMP Pribadi dan SMAN 2 Bandung. Sekarang saya sedang menempuh pendidikan S1 di Universitas Parahyangan dengan priodi Teknik Informatika. Sejak Agustus 2014 sampai sekarang saya bekerja sebagai Sound Engineer di 98,4 FM Prambors Radio Bandung.</w:t>
+      </w:r>
+    </w:p>
+    <w:p>
+      <w:pPr>
+        <w:spacing w:after="160" w:line="259" w:lineRule="auto"/>
+        <w:rPr>
+          <w:rFonts w:ascii="Times New Roman" w:hAnsi="Times New Roman" w:cs="Times New Roman"/>
+          <w:sz w:val="24"/>
+        </w:rPr>
+      </w:pPr>
+      <w:r>
+        <w:rPr>
+          <w:rFonts w:ascii="Times New Roman" w:hAnsi="Times New Roman" w:cs="Times New Roman"/>
+          <w:sz w:val="24"/>
+        </w:rPr>
+        <w:br w:type="page"/>
+      </w:r>
+    </w:p>
+    <w:p>
+      <w:pPr>
+        <w:spacing w:line="480" w:lineRule="auto"/>
+        <w:jc w:val="center"/>
+        <w:rPr>
+          <w:rFonts w:ascii="Times New Roman" w:hAnsi="Times New Roman" w:cs="Times New Roman"/>
+          <w:b/>
+          <w:sz w:val="24"/>
+        </w:rPr>
+      </w:pPr>
+      <w:r>
+        <w:rPr>
+          <w:rFonts w:ascii="Times New Roman" w:hAnsi="Times New Roman" w:cs="Times New Roman"/>
+          <w:b/>
+          <w:sz w:val="24"/>
+        </w:rPr>
+        <w:lastRenderedPageBreak/>
+        <w:t>Riwayat Hidup Penulis</w:t>
+      </w:r>
+    </w:p>
+    <w:p>
+      <w:pPr>
+        <w:tabs>
+          <w:tab w:val="left" w:pos="2225"/>
+        </w:tabs>
+        <w:jc w:val="both"/>
+        <w:rPr>
+          <w:rFonts w:ascii="Times New Roman" w:hAnsi="Times New Roman" w:cs="Times New Roman"/>
+          <w:sz w:val="24"/>
+        </w:rPr>
+      </w:pPr>
+      <w:r>
+        <w:rPr>
+          <w:noProof/>
+          <w:sz w:val="26"/>
+          <w:szCs w:val="26"/>
+        </w:rPr>
+        <w:drawing>
+          <wp:anchor distT="0" distB="0" distL="114300" distR="114300" simplePos="0" relativeHeight="251661312" behindDoc="1" locked="0" layoutInCell="1" allowOverlap="1" wp14:anchorId="26914AF5" wp14:editId="2EF54FA1">
+            <wp:simplePos x="0" y="0"/>
+            <wp:positionH relativeFrom="column">
+              <wp:posOffset>1790</wp:posOffset>
+            </wp:positionH>
+            <wp:positionV relativeFrom="paragraph">
+              <wp:posOffset>-1905</wp:posOffset>
+            </wp:positionV>
+            <wp:extent cx="1219200" cy="1833310"/>
+            <wp:effectExtent l="0" t="0" r="0" b="0"/>
+            <wp:wrapSquare wrapText="bothSides"/>
+            <wp:docPr id="4" name="Picture 4" descr="C:\Users\Viorica NB\Downloads\5654_1197169532247_2759861_n.jpg"/>
+            <wp:cNvGraphicFramePr>
+              <a:graphicFrameLocks xmlns:a="http://schemas.openxmlformats.org/drawingml/2006/main" noChangeAspect="1"/>
+            </wp:cNvGraphicFramePr>
+            <a:graphic xmlns:a="http://schemas.openxmlformats.org/drawingml/2006/main">
+              <a:graphicData uri="http://schemas.openxmlformats.org/drawingml/2006/picture">
+                <pic:pic xmlns:pic="http://schemas.openxmlformats.org/drawingml/2006/picture">
+                  <pic:nvPicPr>
+                    <pic:cNvPr id="0" name="Picture 1" descr="C:\Users\Viorica NB\Downloads\5654_1197169532247_2759861_n.jpg"/>
+                    <pic:cNvPicPr>
+                      <a:picLocks noChangeAspect="1" noChangeArrowheads="1"/>
+                    </pic:cNvPicPr>
+                  </pic:nvPicPr>
+                  <pic:blipFill>
+                    <a:blip r:embed="rId22" cstate="print">
+                      <a:extLst>
+                        <a:ext uri="{28A0092B-C50C-407E-A947-70E740481C1C}">
+                          <a14:useLocalDpi xmlns:a14="http://schemas.microsoft.com/office/drawing/2010/main" val="0"/>
+                        </a:ext>
+                      </a:extLst>
+                    </a:blip>
+                    <a:srcRect/>
+                    <a:stretch>
+                      <a:fillRect/>
+                    </a:stretch>
+                  </pic:blipFill>
+                  <pic:spPr bwMode="auto">
+                    <a:xfrm>
+                      <a:off x="0" y="0"/>
+                      <a:ext cx="1219200" cy="1833310"/>
+                    </a:xfrm>
+                    <a:prstGeom prst="rect">
+                      <a:avLst/>
+                    </a:prstGeom>
+                    <a:noFill/>
+                    <a:ln>
+                      <a:noFill/>
+                    </a:ln>
+                  </pic:spPr>
+                </pic:pic>
+              </a:graphicData>
+            </a:graphic>
+          </wp:anchor>
+        </w:drawing>
+      </w:r>
+      <w:r>
+        <w:rPr>
+          <w:rFonts w:ascii="Times New Roman" w:hAnsi="Times New Roman" w:cs="Times New Roman"/>
+          <w:sz w:val="24"/>
+        </w:rPr>
+        <w:t>Nama</w:t>
+      </w:r>
+      <w:r>
+        <w:rPr>
+          <w:rFonts w:ascii="Times New Roman" w:hAnsi="Times New Roman" w:cs="Times New Roman"/>
+          <w:sz w:val="24"/>
+        </w:rPr>
+        <w:tab/>
+        <w:t xml:space="preserve">: </w:t>
+      </w:r>
+      <w:r>
+        <w:rPr>
+          <w:rFonts w:ascii="Times New Roman" w:hAnsi="Times New Roman" w:cs="Times New Roman"/>
+          <w:sz w:val="24"/>
+        </w:rPr>
+        <w:t>Albert Kamord</w:t>
+      </w:r>
+    </w:p>
+    <w:p>
+      <w:pPr>
+        <w:tabs>
+          <w:tab w:val="left" w:pos="2225"/>
+        </w:tabs>
+        <w:jc w:val="both"/>
+        <w:rPr>
+          <w:rFonts w:ascii="Times New Roman" w:hAnsi="Times New Roman" w:cs="Times New Roman"/>
+          <w:sz w:val="24"/>
+        </w:rPr>
+      </w:pPr>
+      <w:r>
+        <w:rPr>
+          <w:rFonts w:ascii="Times New Roman" w:hAnsi="Times New Roman" w:cs="Times New Roman"/>
+          <w:sz w:val="24"/>
+        </w:rPr>
+        <w:t>Tempat/Tanggal Lahir</w:t>
+      </w:r>
+      <w:r>
+        <w:rPr>
+          <w:rFonts w:ascii="Times New Roman" w:hAnsi="Times New Roman" w:cs="Times New Roman"/>
+          <w:sz w:val="24"/>
+        </w:rPr>
+        <w:tab/>
+        <w:t xml:space="preserve">: </w:t>
+      </w:r>
+      <w:r>
+        <w:rPr>
+          <w:rFonts w:ascii="Times New Roman" w:hAnsi="Times New Roman" w:cs="Times New Roman"/>
+          <w:sz w:val="24"/>
+        </w:rPr>
+        <w:t>Medan, 6 Juli 1993</w:t>
+      </w:r>
+    </w:p>
+    <w:p>
+      <w:pPr>
+        <w:tabs>
+          <w:tab w:val="left" w:pos="2225"/>
+        </w:tabs>
+        <w:jc w:val="both"/>
+        <w:rPr>
+          <w:rFonts w:ascii="Times New Roman" w:hAnsi="Times New Roman" w:cs="Times New Roman"/>
+          <w:sz w:val="24"/>
+        </w:rPr>
+      </w:pPr>
+      <w:r>
+        <w:rPr>
+          <w:rFonts w:ascii="Times New Roman" w:hAnsi="Times New Roman" w:cs="Times New Roman"/>
+          <w:sz w:val="24"/>
+        </w:rPr>
+        <w:t>Nama Ayah</w:t>
+      </w:r>
+      <w:r>
+        <w:rPr>
+          <w:rFonts w:ascii="Times New Roman" w:hAnsi="Times New Roman" w:cs="Times New Roman"/>
+          <w:sz w:val="24"/>
+        </w:rPr>
+        <w:tab/>
+        <w:t xml:space="preserve">: </w:t>
+      </w:r>
+      <w:r>
+        <w:rPr>
+          <w:rFonts w:ascii="Times New Roman" w:hAnsi="Times New Roman" w:cs="Times New Roman"/>
+          <w:sz w:val="24"/>
+        </w:rPr>
+        <w:t>Tio Hai Lie</w:t>
+      </w:r>
+    </w:p>
+    <w:p>
+      <w:pPr>
+        <w:tabs>
+          <w:tab w:val="left" w:pos="2225"/>
+        </w:tabs>
+        <w:jc w:val="both"/>
+        <w:rPr>
+          <w:rFonts w:ascii="Times New Roman" w:hAnsi="Times New Roman" w:cs="Times New Roman"/>
+          <w:sz w:val="24"/>
+        </w:rPr>
+      </w:pPr>
+      <w:r>
+        <w:rPr>
+          <w:rFonts w:ascii="Times New Roman" w:hAnsi="Times New Roman" w:cs="Times New Roman"/>
+          <w:sz w:val="24"/>
+        </w:rPr>
+        <w:t>Nama Ibu</w:t>
+      </w:r>
+      <w:r>
+        <w:rPr>
+          <w:rFonts w:ascii="Times New Roman" w:hAnsi="Times New Roman" w:cs="Times New Roman"/>
+          <w:sz w:val="24"/>
+        </w:rPr>
+        <w:tab/>
+        <w:t>:</w:t>
+      </w:r>
+      <w:r>
+        <w:rPr>
+          <w:rFonts w:ascii="Times New Roman" w:hAnsi="Times New Roman" w:cs="Times New Roman"/>
+          <w:sz w:val="24"/>
+        </w:rPr>
+        <w:t xml:space="preserve"> Ninik Sofian</w:t>
+      </w:r>
+    </w:p>
+    <w:p>
+      <w:pPr>
+        <w:tabs>
+          <w:tab w:val="left" w:pos="2225"/>
+        </w:tabs>
+        <w:jc w:val="both"/>
+        <w:rPr>
+          <w:rFonts w:ascii="Times New Roman" w:hAnsi="Times New Roman" w:cs="Times New Roman"/>
+          <w:sz w:val="24"/>
+        </w:rPr>
+      </w:pPr>
+    </w:p>
+    <w:p>
+      <w:pPr>
+        <w:tabs>
+          <w:tab w:val="left" w:pos="2225"/>
+        </w:tabs>
+        <w:jc w:val="both"/>
+        <w:rPr>
+          <w:rFonts w:ascii="Times New Roman" w:hAnsi="Times New Roman" w:cs="Times New Roman"/>
+          <w:sz w:val="24"/>
+        </w:rPr>
+      </w:pPr>
+    </w:p>
+    <w:p>
+      <w:pPr>
+        <w:tabs>
+          <w:tab w:val="left" w:pos="2225"/>
+        </w:tabs>
+        <w:jc w:val="both"/>
+        <w:rPr>
+          <w:rFonts w:ascii="Times New Roman" w:hAnsi="Times New Roman" w:cs="Times New Roman"/>
+          <w:sz w:val="24"/>
+        </w:rPr>
+      </w:pPr>
+      <w:r>
+        <w:rPr>
+          <w:rFonts w:ascii="Times New Roman" w:hAnsi="Times New Roman" w:cs="Times New Roman"/>
+          <w:sz w:val="24"/>
+        </w:rPr>
+        <w:t>Deskripsi Singkat :</w:t>
+      </w:r>
+    </w:p>
+    <w:p>
+      <w:pPr>
+        <w:jc w:val="both"/>
+        <w:rPr>
+          <w:rFonts w:ascii="Times New Roman" w:hAnsi="Times New Roman" w:cs="Times New Roman"/>
+          <w:sz w:val="24"/>
+        </w:rPr>
+      </w:pPr>
+      <w:r>
+        <w:rPr>
+          <w:rFonts w:ascii="Times New Roman" w:hAnsi="Times New Roman" w:cs="Times New Roman"/>
+          <w:sz w:val="24"/>
+        </w:rPr>
+        <w:t>Saya merupakan ana</w:t>
+      </w:r>
+      <w:r>
+        <w:rPr>
+          <w:rFonts w:ascii="Times New Roman" w:hAnsi="Times New Roman" w:cs="Times New Roman"/>
+          <w:sz w:val="24"/>
+        </w:rPr>
+        <w:t>k kedua dari dua</w:t>
+      </w:r>
+      <w:r>
+        <w:rPr>
+          <w:rFonts w:ascii="Times New Roman" w:hAnsi="Times New Roman" w:cs="Times New Roman"/>
+          <w:sz w:val="24"/>
+        </w:rPr>
+        <w:t xml:space="preserve"> bersaudara. </w:t>
+      </w:r>
+      <w:r>
+        <w:rPr>
+          <w:rFonts w:ascii="Times New Roman" w:hAnsi="Times New Roman" w:cs="Times New Roman"/>
+          <w:sz w:val="24"/>
+        </w:rPr>
+        <w:t xml:space="preserve">Saya menduduki bangku SD pada tahun 1999 di SD Sutomo 1 Medan dan melanjutkan pendidikan SMP pada tahun 2005 di SMP Sutomo 1 Medan. </w:t>
+      </w:r>
+      <w:r>
+        <w:rPr>
+          <w:rFonts w:ascii="Times New Roman" w:hAnsi="Times New Roman" w:cs="Times New Roman"/>
+          <w:sz w:val="24"/>
+        </w:rPr>
+        <w:t>Pendidikan SMA saya dimulai pada tahun 2008 di SMA Sutomo 1 Medan</w:t>
+      </w:r>
+      <w:r>
+        <w:rPr>
+          <w:rFonts w:ascii="Times New Roman" w:hAnsi="Times New Roman" w:cs="Times New Roman"/>
+          <w:sz w:val="24"/>
+        </w:rPr>
+        <w:t xml:space="preserve"> dan lulus pada tahun 2011</w:t>
+      </w:r>
+      <w:r>
+        <w:rPr>
+          <w:rFonts w:ascii="Times New Roman" w:hAnsi="Times New Roman" w:cs="Times New Roman"/>
+          <w:sz w:val="24"/>
+        </w:rPr>
+        <w:t>. Sekarang, saya sedang menempuh pendidikan S1 di Universitas Katolik Parahyangan jurusan Teknik Informatika.</w:t>
+      </w:r>
+      <w:bookmarkStart w:id="39" w:name="_GoBack"/>
+      <w:bookmarkEnd w:id="39"/>
+    </w:p>
+    <w:p>
+      <w:pPr>
+        <w:jc w:val="both"/>
+        <w:rPr>
+          <w:rFonts w:ascii="Times New Roman" w:hAnsi="Times New Roman" w:cs="Times New Roman"/>
+          <w:sz w:val="24"/>
         </w:rPr>
       </w:pPr>
     </w:p>
     <w:sectPr>
-      <w:footerReference w:type="default" r:id="rId18"/>
+      <w:footerReference w:type="default" r:id="rId23"/>
       <w:pgSz w:w="12240" w:h="15840"/>
       <w:pgMar w:top="2275" w:right="1411" w:bottom="1699" w:left="2275" w:header="720" w:footer="720" w:gutter="0"/>
       <w:cols w:space="720"/>
@@ -10198,7 +11141,7 @@
           <w:rPr>
             <w:noProof/>
           </w:rPr>
-          <w:t>5</w:t>
+          <w:t>36</w:t>
         </w:r>
         <w:r>
           <w:rPr>
@@ -11080,6 +12023,120 @@
     </w:lvl>
   </w:abstractNum>
   <w:abstractNum w:abstractNumId="8">
+    <w:nsid w:val="789702A8"/>
+    <w:multiLevelType w:val="hybridMultilevel"/>
+    <w:tmpl w:val="0F708088"/>
+    <w:lvl w:ilvl="0" w:tplc="4DAAEC34">
+      <w:start w:val="1"/>
+      <w:numFmt w:val="bullet"/>
+      <w:lvlText w:val=""/>
+      <w:lvlJc w:val="left"/>
+      <w:pPr>
+        <w:ind w:left="720" w:hanging="360"/>
+      </w:pPr>
+      <w:rPr>
+        <w:rFonts w:ascii="Symbol" w:hAnsi="Symbol" w:hint="default"/>
+        <w:sz w:val="24"/>
+      </w:rPr>
+    </w:lvl>
+    <w:lvl w:ilvl="1" w:tplc="08090003" w:tentative="1">
+      <w:start w:val="1"/>
+      <w:numFmt w:val="bullet"/>
+      <w:lvlText w:val="o"/>
+      <w:lvlJc w:val="left"/>
+      <w:pPr>
+        <w:ind w:left="1440" w:hanging="360"/>
+      </w:pPr>
+      <w:rPr>
+        <w:rFonts w:ascii="Courier New" w:hAnsi="Courier New" w:cs="Courier New" w:hint="default"/>
+      </w:rPr>
+    </w:lvl>
+    <w:lvl w:ilvl="2" w:tplc="08090005" w:tentative="1">
+      <w:start w:val="1"/>
+      <w:numFmt w:val="bullet"/>
+      <w:lvlText w:val=""/>
+      <w:lvlJc w:val="left"/>
+      <w:pPr>
+        <w:ind w:left="2160" w:hanging="360"/>
+      </w:pPr>
+      <w:rPr>
+        <w:rFonts w:ascii="Wingdings" w:hAnsi="Wingdings" w:hint="default"/>
+      </w:rPr>
+    </w:lvl>
+    <w:lvl w:ilvl="3" w:tplc="08090001" w:tentative="1">
+      <w:start w:val="1"/>
+      <w:numFmt w:val="bullet"/>
+      <w:lvlText w:val=""/>
+      <w:lvlJc w:val="left"/>
+      <w:pPr>
+        <w:ind w:left="2880" w:hanging="360"/>
+      </w:pPr>
+      <w:rPr>
+        <w:rFonts w:ascii="Symbol" w:hAnsi="Symbol" w:hint="default"/>
+      </w:rPr>
+    </w:lvl>
+    <w:lvl w:ilvl="4" w:tplc="08090003" w:tentative="1">
+      <w:start w:val="1"/>
+      <w:numFmt w:val="bullet"/>
+      <w:lvlText w:val="o"/>
+      <w:lvlJc w:val="left"/>
+      <w:pPr>
+        <w:ind w:left="3600" w:hanging="360"/>
+      </w:pPr>
+      <w:rPr>
+        <w:rFonts w:ascii="Courier New" w:hAnsi="Courier New" w:cs="Courier New" w:hint="default"/>
+      </w:rPr>
+    </w:lvl>
+    <w:lvl w:ilvl="5" w:tplc="08090005" w:tentative="1">
+      <w:start w:val="1"/>
+      <w:numFmt w:val="bullet"/>
+      <w:lvlText w:val=""/>
+      <w:lvlJc w:val="left"/>
+      <w:pPr>
+        <w:ind w:left="4320" w:hanging="360"/>
+      </w:pPr>
+      <w:rPr>
+        <w:rFonts w:ascii="Wingdings" w:hAnsi="Wingdings" w:hint="default"/>
+      </w:rPr>
+    </w:lvl>
+    <w:lvl w:ilvl="6" w:tplc="08090001" w:tentative="1">
+      <w:start w:val="1"/>
+      <w:numFmt w:val="bullet"/>
+      <w:lvlText w:val=""/>
+      <w:lvlJc w:val="left"/>
+      <w:pPr>
+        <w:ind w:left="5040" w:hanging="360"/>
+      </w:pPr>
+      <w:rPr>
+        <w:rFonts w:ascii="Symbol" w:hAnsi="Symbol" w:hint="default"/>
+      </w:rPr>
+    </w:lvl>
+    <w:lvl w:ilvl="7" w:tplc="08090003" w:tentative="1">
+      <w:start w:val="1"/>
+      <w:numFmt w:val="bullet"/>
+      <w:lvlText w:val="o"/>
+      <w:lvlJc w:val="left"/>
+      <w:pPr>
+        <w:ind w:left="5760" w:hanging="360"/>
+      </w:pPr>
+      <w:rPr>
+        <w:rFonts w:ascii="Courier New" w:hAnsi="Courier New" w:cs="Courier New" w:hint="default"/>
+      </w:rPr>
+    </w:lvl>
+    <w:lvl w:ilvl="8" w:tplc="08090005" w:tentative="1">
+      <w:start w:val="1"/>
+      <w:numFmt w:val="bullet"/>
+      <w:lvlText w:val=""/>
+      <w:lvlJc w:val="left"/>
+      <w:pPr>
+        <w:ind w:left="6480" w:hanging="360"/>
+      </w:pPr>
+      <w:rPr>
+        <w:rFonts w:ascii="Wingdings" w:hAnsi="Wingdings" w:hint="default"/>
+      </w:rPr>
+    </w:lvl>
+  </w:abstractNum>
+  <w:abstractNum w:abstractNumId="9">
     <w:nsid w:val="7DF32569"/>
     <w:multiLevelType w:val="hybridMultilevel"/>
     <w:tmpl w:val="C83666A6"/>
@@ -11226,7 +12283,7 @@
     <w:abstractNumId w:val="6"/>
   </w:num>
   <w:num w:numId="3">
-    <w:abstractNumId w:val="8"/>
+    <w:abstractNumId w:val="9"/>
   </w:num>
   <w:num w:numId="4">
     <w:abstractNumId w:val="3"/>
@@ -11275,6 +12332,9 @@
     <w:lvlOverride w:ilvl="8">
       <w:startOverride w:val="1"/>
     </w:lvlOverride>
+  </w:num>
+  <w:num w:numId="11">
+    <w:abstractNumId w:val="8"/>
   </w:num>
 </w:numbering>
 </file>
@@ -12911,519 +13971,6 @@
 </w:styles>
 </file>
 
-<file path=word/glossary/document.xml><?xml version="1.0" encoding="utf-8"?>
-<w:glossaryDocument xmlns:wpc="http://schemas.microsoft.com/office/word/2010/wordprocessingCanvas" xmlns:mc="http://schemas.openxmlformats.org/markup-compatibility/2006" xmlns:o="urn:schemas-microsoft-com:office:office" xmlns:r="http://schemas.openxmlformats.org/officeDocument/2006/relationships" xmlns:m="http://schemas.openxmlformats.org/officeDocument/2006/math" xmlns:v="urn:schemas-microsoft-com:vml" xmlns:wp14="http://schemas.microsoft.com/office/word/2010/wordprocessingDrawing" xmlns:wp="http://schemas.openxmlformats.org/drawingml/2006/wordprocessingDrawing" xmlns:w10="urn:schemas-microsoft-com:office:word" xmlns:w="http://schemas.openxmlformats.org/wordprocessingml/2006/main" xmlns:w14="http://schemas.microsoft.com/office/word/2010/wordml" xmlns:wpg="http://schemas.microsoft.com/office/word/2010/wordprocessingGroup" xmlns:wpi="http://schemas.microsoft.com/office/word/2010/wordprocessingInk" xmlns:wne="http://schemas.microsoft.com/office/word/2006/wordml" xmlns:wps="http://schemas.microsoft.com/office/word/2010/wordprocessingShape" mc:Ignorable="w14 wp14"/>
-</file>
-
-<file path=word/glossary/fontTable.xml><?xml version="1.0" encoding="utf-8"?>
-<w:fonts xmlns:mc="http://schemas.openxmlformats.org/markup-compatibility/2006" xmlns:r="http://schemas.openxmlformats.org/officeDocument/2006/relationships" xmlns:w="http://schemas.openxmlformats.org/wordprocessingml/2006/main" xmlns:w14="http://schemas.microsoft.com/office/word/2010/wordml" mc:Ignorable="w14">
-  <w:font w:name="Times New Roman">
-    <w:panose1 w:val="02020603050405020304"/>
-    <w:charset w:val="00"/>
-    <w:family w:val="roman"/>
-    <w:pitch w:val="variable"/>
-    <w:sig w:usb0="E0002EFF" w:usb1="C0007843" w:usb2="00000009" w:usb3="00000000" w:csb0="000001FF" w:csb1="00000000"/>
-  </w:font>
-  <w:font w:name="Symbol">
-    <w:panose1 w:val="05050102010706020507"/>
-    <w:charset w:val="02"/>
-    <w:family w:val="roman"/>
-    <w:pitch w:val="variable"/>
-    <w:sig w:usb0="00000000" w:usb1="10000000" w:usb2="00000000" w:usb3="00000000" w:csb0="80000000" w:csb1="00000000"/>
-  </w:font>
-  <w:font w:name="Courier New">
-    <w:panose1 w:val="02070309020205020404"/>
-    <w:charset w:val="00"/>
-    <w:family w:val="modern"/>
-    <w:pitch w:val="fixed"/>
-    <w:sig w:usb0="E0002AFF" w:usb1="C0007843" w:usb2="00000009" w:usb3="00000000" w:csb0="000001FF" w:csb1="00000000"/>
-  </w:font>
-  <w:font w:name="Wingdings">
-    <w:panose1 w:val="05000000000000000000"/>
-    <w:charset w:val="02"/>
-    <w:family w:val="auto"/>
-    <w:pitch w:val="variable"/>
-    <w:sig w:usb0="00000000" w:usb1="10000000" w:usb2="00000000" w:usb3="00000000" w:csb0="80000000" w:csb1="00000000"/>
-  </w:font>
-  <w:font w:name="Calibri">
-    <w:panose1 w:val="020F0502020204030204"/>
-    <w:charset w:val="00"/>
-    <w:family w:val="swiss"/>
-    <w:pitch w:val="variable"/>
-    <w:sig w:usb0="E00002FF" w:usb1="4000ACFF" w:usb2="00000001" w:usb3="00000000" w:csb0="0000019F" w:csb1="00000000"/>
-  </w:font>
-  <w:font w:name="Calibri Light">
-    <w:panose1 w:val="020F0302020204030204"/>
-    <w:charset w:val="00"/>
-    <w:family w:val="swiss"/>
-    <w:pitch w:val="variable"/>
-    <w:sig w:usb0="A00002EF" w:usb1="4000207B" w:usb2="00000000" w:usb3="00000000" w:csb0="0000019F" w:csb1="00000000"/>
-  </w:font>
-  <w:font w:name="Tahoma">
-    <w:panose1 w:val="020B0604030504040204"/>
-    <w:charset w:val="00"/>
-    <w:family w:val="swiss"/>
-    <w:pitch w:val="variable"/>
-    <w:sig w:usb0="E1002EFF" w:usb1="C000605B" w:usb2="00000029" w:usb3="00000000" w:csb0="000101FF" w:csb1="00000000"/>
-  </w:font>
-  <w:font w:name="Cambria">
-    <w:panose1 w:val="02040503050406030204"/>
-    <w:charset w:val="00"/>
-    <w:family w:val="roman"/>
-    <w:pitch w:val="variable"/>
-    <w:sig w:usb0="E00002FF" w:usb1="400004FF" w:usb2="00000000" w:usb3="00000000" w:csb0="0000019F" w:csb1="00000000"/>
-  </w:font>
-</w:fonts>
-</file>
-
-<file path=word/glossary/settings.xml><?xml version="1.0" encoding="utf-8"?>
-<w:settings xmlns:mc="http://schemas.openxmlformats.org/markup-compatibility/2006" xmlns:o="urn:schemas-microsoft-com:office:office" xmlns:r="http://schemas.openxmlformats.org/officeDocument/2006/relationships" xmlns:m="http://schemas.openxmlformats.org/officeDocument/2006/math" xmlns:v="urn:schemas-microsoft-com:vml" xmlns:w10="urn:schemas-microsoft-com:office:word" xmlns:w="http://schemas.openxmlformats.org/wordprocessingml/2006/main" xmlns:w14="http://schemas.microsoft.com/office/word/2010/wordml" xmlns:sl="http://schemas.openxmlformats.org/schemaLibrary/2006/main" mc:Ignorable="w14">
-  <w:view w:val="normal"/>
-  <w:defaultTabStop w:val="720"/>
-  <w:characterSpacingControl w:val="doNotCompress"/>
-  <w:compat>
-    <w:useFELayout/>
-    <w:compatSetting w:name="compatibilityMode" w:uri="http://schemas.microsoft.com/office/word" w:val="14"/>
-    <w:compatSetting w:name="overrideTableStyleFontSizeAndJustification" w:uri="http://schemas.microsoft.com/office/word" w:val="1"/>
-    <w:compatSetting w:name="enableOpenTypeFeatures" w:uri="http://schemas.microsoft.com/office/word" w:val="1"/>
-    <w:compatSetting w:name="doNotFlipMirrorIndents" w:uri="http://schemas.microsoft.com/office/word" w:val="1"/>
-  </w:compat>
-  <w:rsids>
-    <w:rsidRoot w:val="00BF0187"/>
-    <w:rsid w:val="00B043FA"/>
-    <w:rsid w:val="00BF0187"/>
-  </w:rsids>
-  <m:mathPr>
-    <m:mathFont m:val="Cambria Math"/>
-    <m:brkBin m:val="before"/>
-    <m:brkBinSub m:val="--"/>
-    <m:smallFrac m:val="0"/>
-    <m:dispDef/>
-    <m:lMargin m:val="0"/>
-    <m:rMargin m:val="0"/>
-    <m:defJc m:val="centerGroup"/>
-    <m:wrapIndent m:val="1440"/>
-    <m:intLim m:val="subSup"/>
-    <m:naryLim m:val="undOvr"/>
-  </m:mathPr>
-  <w:themeFontLang w:val="en-US"/>
-  <w:clrSchemeMapping w:bg1="light1" w:t1="dark1" w:bg2="light2" w:t2="dark2" w:accent1="accent1" w:accent2="accent2" w:accent3="accent3" w:accent4="accent4" w:accent5="accent5" w:accent6="accent6" w:hyperlink="hyperlink" w:followedHyperlink="followedHyperlink"/>
-  <w:decimalSymbol w:val="."/>
-  <w:listSeparator w:val=","/>
-</w:settings>
-</file>
-
-<file path=word/glossary/styles.xml><?xml version="1.0" encoding="utf-8"?>
-<w:styles xmlns:mc="http://schemas.openxmlformats.org/markup-compatibility/2006" xmlns:r="http://schemas.openxmlformats.org/officeDocument/2006/relationships" xmlns:w="http://schemas.openxmlformats.org/wordprocessingml/2006/main" xmlns:w14="http://schemas.microsoft.com/office/word/2010/wordml" mc:Ignorable="w14">
-  <w:docDefaults>
-    <w:rPrDefault>
-      <w:rPr>
-        <w:rFonts w:asciiTheme="minorHAnsi" w:eastAsiaTheme="minorEastAsia" w:hAnsiTheme="minorHAnsi" w:cstheme="minorBidi"/>
-        <w:sz w:val="22"/>
-        <w:szCs w:val="22"/>
-        <w:lang w:val="en-US" w:eastAsia="en-US" w:bidi="ar-SA"/>
-      </w:rPr>
-    </w:rPrDefault>
-    <w:pPrDefault>
-      <w:pPr>
-        <w:spacing w:after="200" w:line="276" w:lineRule="auto"/>
-      </w:pPr>
-    </w:pPrDefault>
-  </w:docDefaults>
-  <w:latentStyles w:defLockedState="0" w:defUIPriority="99" w:defSemiHidden="1" w:defUnhideWhenUsed="1" w:defQFormat="0" w:count="267">
-    <w:lsdException w:name="Normal" w:semiHidden="0" w:uiPriority="0" w:unhideWhenUsed="0" w:qFormat="1"/>
-    <w:lsdException w:name="heading 1" w:semiHidden="0" w:uiPriority="9" w:unhideWhenUsed="0" w:qFormat="1"/>
-    <w:lsdException w:name="heading 2" w:uiPriority="9" w:qFormat="1"/>
-    <w:lsdException w:name="heading 3" w:uiPriority="9" w:qFormat="1"/>
-    <w:lsdException w:name="heading 4" w:uiPriority="9" w:qFormat="1"/>
-    <w:lsdException w:name="heading 5" w:uiPriority="9" w:qFormat="1"/>
-    <w:lsdException w:name="heading 6" w:uiPriority="9" w:qFormat="1"/>
-    <w:lsdException w:name="heading 7" w:uiPriority="9" w:qFormat="1"/>
-    <w:lsdException w:name="heading 8" w:uiPriority="9" w:qFormat="1"/>
-    <w:lsdException w:name="heading 9" w:uiPriority="9" w:qFormat="1"/>
-    <w:lsdException w:name="toc 1" w:uiPriority="39"/>
-    <w:lsdException w:name="toc 2" w:uiPriority="39"/>
-    <w:lsdException w:name="toc 3" w:uiPriority="39"/>
-    <w:lsdException w:name="toc 4" w:uiPriority="39"/>
-    <w:lsdException w:name="toc 5" w:uiPriority="39"/>
-    <w:lsdException w:name="toc 6" w:uiPriority="39"/>
-    <w:lsdException w:name="toc 7" w:uiPriority="39"/>
-    <w:lsdException w:name="toc 8" w:uiPriority="39"/>
-    <w:lsdException w:name="toc 9" w:uiPriority="39"/>
-    <w:lsdException w:name="caption" w:uiPriority="35" w:qFormat="1"/>
-    <w:lsdException w:name="Title" w:semiHidden="0" w:uiPriority="10" w:unhideWhenUsed="0" w:qFormat="1"/>
-    <w:lsdException w:name="Default Paragraph Font" w:uiPriority="1"/>
-    <w:lsdException w:name="Subtitle" w:semiHidden="0" w:uiPriority="11" w:unhideWhenUsed="0" w:qFormat="1"/>
-    <w:lsdException w:name="Strong" w:semiHidden="0" w:uiPriority="22" w:unhideWhenUsed="0" w:qFormat="1"/>
-    <w:lsdException w:name="Emphasis" w:semiHidden="0" w:uiPriority="20" w:unhideWhenUsed="0" w:qFormat="1"/>
-    <w:lsdException w:name="Table Grid" w:semiHidden="0" w:uiPriority="59" w:unhideWhenUsed="0"/>
-    <w:lsdException w:name="Placeholder Text" w:unhideWhenUsed="0"/>
-    <w:lsdException w:name="No Spacing" w:semiHidden="0" w:uiPriority="1" w:unhideWhenUsed="0" w:qFormat="1"/>
-    <w:lsdException w:name="Light Shading" w:semiHidden="0" w:uiPriority="60" w:unhideWhenUsed="0"/>
-    <w:lsdException w:name="Light List" w:semiHidden="0" w:uiPriority="61" w:unhideWhenUsed="0"/>
-    <w:lsdException w:name="Light Grid" w:semiHidden="0" w:uiPriority="62" w:unhideWhenUsed="0"/>
-    <w:lsdException w:name="Medium Shading 1" w:semiHidden="0" w:uiPriority="63" w:unhideWhenUsed="0"/>
-    <w:lsdException w:name="Medium Shading 2" w:semiHidden="0" w:uiPriority="64" w:unhideWhenUsed="0"/>
-    <w:lsdException w:name="Medium List 1" w:semiHidden="0" w:uiPriority="65" w:unhideWhenUsed="0"/>
-    <w:lsdException w:name="Medium List 2" w:semiHidden="0" w:uiPriority="66" w:unhideWhenUsed="0"/>
-    <w:lsdException w:name="Medium Grid 1" w:semiHidden="0" w:uiPriority="67" w:unhideWhenUsed="0"/>
-    <w:lsdException w:name="Medium Grid 2" w:semiHidden="0" w:uiPriority="68" w:unhideWhenUsed="0"/>
-    <w:lsdException w:name="Medium Grid 3" w:semiHidden="0" w:uiPriority="69" w:unhideWhenUsed="0"/>
-    <w:lsdException w:name="Dark List" w:semiHidden="0" w:uiPriority="70" w:unhideWhenUsed="0"/>
-    <w:lsdException w:name="Colorful Shading" w:semiHidden="0" w:uiPriority="71" w:unhideWhenUsed="0"/>
-    <w:lsdException w:name="Colorful List" w:semiHidden="0" w:uiPriority="72" w:unhideWhenUsed="0"/>
-    <w:lsdException w:name="Colorful Grid" w:semiHidden="0" w:uiPriority="73" w:unhideWhenUsed="0"/>
-    <w:lsdException w:name="Light Shading Accent 1" w:semiHidden="0" w:uiPriority="60" w:unhideWhenUsed="0"/>
-    <w:lsdException w:name="Light List Accent 1" w:semiHidden="0" w:uiPriority="61" w:unhideWhenUsed="0"/>
-    <w:lsdException w:name="Light Grid Accent 1" w:semiHidden="0" w:uiPriority="62" w:unhideWhenUsed="0"/>
-    <w:lsdException w:name="Medium Shading 1 Accent 1" w:semiHidden="0" w:uiPriority="63" w:unhideWhenUsed="0"/>
-    <w:lsdException w:name="Medium Shading 2 Accent 1" w:semiHidden="0" w:uiPriority="64" w:unhideWhenUsed="0"/>
-    <w:lsdException w:name="Medium List 1 Accent 1" w:semiHidden="0" w:uiPriority="65" w:unhideWhenUsed="0"/>
-    <w:lsdException w:name="Revision" w:unhideWhenUsed="0"/>
-    <w:lsdException w:name="List Paragraph" w:semiHidden="0" w:uiPriority="34" w:unhideWhenUsed="0" w:qFormat="1"/>
-    <w:lsdException w:name="Quote" w:semiHidden="0" w:uiPriority="29" w:unhideWhenUsed="0" w:qFormat="1"/>
-    <w:lsdException w:name="Intense Quote" w:semiHidden="0" w:uiPriority="30" w:unhideWhenUsed="0" w:qFormat="1"/>
-    <w:lsdException w:name="Medium List 2 Accent 1" w:semiHidden="0" w:uiPriority="66" w:unhideWhenUsed="0"/>
-    <w:lsdException w:name="Medium Grid 1 Accent 1" w:semiHidden="0" w:uiPriority="67" w:unhideWhenUsed="0"/>
-    <w:lsdException w:name="Medium Grid 2 Accent 1" w:semiHidden="0" w:uiPriority="68" w:unhideWhenUsed="0"/>
-    <w:lsdException w:name="Medium Grid 3 Accent 1" w:semiHidden="0" w:uiPriority="69" w:unhideWhenUsed="0"/>
-    <w:lsdException w:name="Dark List Accent 1" w:semiHidden="0" w:uiPriority="70" w:unhideWhenUsed="0"/>
-    <w:lsdException w:name="Colorful Shading Accent 1" w:semiHidden="0" w:uiPriority="71" w:unhideWhenUsed="0"/>
-    <w:lsdException w:name="Colorful List Accent 1" w:semiHidden="0" w:uiPriority="72" w:unhideWhenUsed="0"/>
-    <w:lsdException w:name="Colorful Grid Accent 1" w:semiHidden="0" w:uiPriority="73" w:unhideWhenUsed="0"/>
-    <w:lsdException w:name="Light Shading Accent 2" w:semiHidden="0" w:uiPriority="60" w:unhideWhenUsed="0"/>
-    <w:lsdException w:name="Light List Accent 2" w:semiHidden="0" w:uiPriority="61" w:unhideWhenUsed="0"/>
-    <w:lsdException w:name="Light Grid Accent 2" w:semiHidden="0" w:uiPriority="62" w:unhideWhenUsed="0"/>
-    <w:lsdException w:name="Medium Shading 1 Accent 2" w:semiHidden="0" w:uiPriority="63" w:unhideWhenUsed="0"/>
-    <w:lsdException w:name="Medium Shading 2 Accent 2" w:semiHidden="0" w:uiPriority="64" w:unhideWhenUsed="0"/>
-    <w:lsdException w:name="Medium List 1 Accent 2" w:semiHidden="0" w:uiPriority="65" w:unhideWhenUsed="0"/>
-    <w:lsdException w:name="Medium List 2 Accent 2" w:semiHidden="0" w:uiPriority="66" w:unhideWhenUsed="0"/>
-    <w:lsdException w:name="Medium Grid 1 Accent 2" w:semiHidden="0" w:uiPriority="67" w:unhideWhenUsed="0"/>
-    <w:lsdException w:name="Medium Grid 2 Accent 2" w:semiHidden="0" w:uiPriority="68" w:unhideWhenUsed="0"/>
-    <w:lsdException w:name="Medium Grid 3 Accent 2" w:semiHidden="0" w:uiPriority="69" w:unhideWhenUsed="0"/>
-    <w:lsdException w:name="Dark List Accent 2" w:semiHidden="0" w:uiPriority="70" w:unhideWhenUsed="0"/>
-    <w:lsdException w:name="Colorful Shading Accent 2" w:semiHidden="0" w:uiPriority="71" w:unhideWhenUsed="0"/>
-    <w:lsdException w:name="Colorful List Accent 2" w:semiHidden="0" w:uiPriority="72" w:unhideWhenUsed="0"/>
-    <w:lsdException w:name="Colorful Grid Accent 2" w:semiHidden="0" w:uiPriority="73" w:unhideWhenUsed="0"/>
-    <w:lsdException w:name="Light Shading Accent 3" w:semiHidden="0" w:uiPriority="60" w:unhideWhenUsed="0"/>
-    <w:lsdException w:name="Light List Accent 3" w:semiHidden="0" w:uiPriority="61" w:unhideWhenUsed="0"/>
-    <w:lsdException w:name="Light Grid Accent 3" w:semiHidden="0" w:uiPriority="62" w:unhideWhenUsed="0"/>
-    <w:lsdException w:name="Medium Shading 1 Accent 3" w:semiHidden="0" w:uiPriority="63" w:unhideWhenUsed="0"/>
-    <w:lsdException w:name="Medium Shading 2 Accent 3" w:semiHidden="0" w:uiPriority="64" w:unhideWhenUsed="0"/>
-    <w:lsdException w:name="Medium List 1 Accent 3" w:semiHidden="0" w:uiPriority="65" w:unhideWhenUsed="0"/>
-    <w:lsdException w:name="Medium List 2 Accent 3" w:semiHidden="0" w:uiPriority="66" w:unhideWhenUsed="0"/>
-    <w:lsdException w:name="Medium Grid 1 Accent 3" w:semiHidden="0" w:uiPriority="67" w:unhideWhenUsed="0"/>
-    <w:lsdException w:name="Medium Grid 2 Accent 3" w:semiHidden="0" w:uiPriority="68" w:unhideWhenUsed="0"/>
-    <w:lsdException w:name="Medium Grid 3 Accent 3" w:semiHidden="0" w:uiPriority="69" w:unhideWhenUsed="0"/>
-    <w:lsdException w:name="Dark List Accent 3" w:semiHidden="0" w:uiPriority="70" w:unhideWhenUsed="0"/>
-    <w:lsdException w:name="Colorful Shading Accent 3" w:semiHidden="0" w:uiPriority="71" w:unhideWhenUsed="0"/>
-    <w:lsdException w:name="Colorful List Accent 3" w:semiHidden="0" w:uiPriority="72" w:unhideWhenUsed="0"/>
-    <w:lsdException w:name="Colorful Grid Accent 3" w:semiHidden="0" w:uiPriority="73" w:unhideWhenUsed="0"/>
-    <w:lsdException w:name="Light Shading Accent 4" w:semiHidden="0" w:uiPriority="60" w:unhideWhenUsed="0"/>
-    <w:lsdException w:name="Light List Accent 4" w:semiHidden="0" w:uiPriority="61" w:unhideWhenUsed="0"/>
-    <w:lsdException w:name="Light Grid Accent 4" w:semiHidden="0" w:uiPriority="62" w:unhideWhenUsed="0"/>
-    <w:lsdException w:name="Medium Shading 1 Accent 4" w:semiHidden="0" w:uiPriority="63" w:unhideWhenUsed="0"/>
-    <w:lsdException w:name="Medium Shading 2 Accent 4" w:semiHidden="0" w:uiPriority="64" w:unhideWhenUsed="0"/>
-    <w:lsdException w:name="Medium List 1 Accent 4" w:semiHidden="0" w:uiPriority="65" w:unhideWhenUsed="0"/>
-    <w:lsdException w:name="Medium List 2 Accent 4" w:semiHidden="0" w:uiPriority="66" w:unhideWhenUsed="0"/>
-    <w:lsdException w:name="Medium Grid 1 Accent 4" w:semiHidden="0" w:uiPriority="67" w:unhideWhenUsed="0"/>
-    <w:lsdException w:name="Medium Grid 2 Accent 4" w:semiHidden="0" w:uiPriority="68" w:unhideWhenUsed="0"/>
-    <w:lsdException w:name="Medium Grid 3 Accent 4" w:semiHidden="0" w:uiPriority="69" w:unhideWhenUsed="0"/>
-    <w:lsdException w:name="Dark List Accent 4" w:semiHidden="0" w:uiPriority="70" w:unhideWhenUsed="0"/>
-    <w:lsdException w:name="Colorful Shading Accent 4" w:semiHidden="0" w:uiPriority="71" w:unhideWhenUsed="0"/>
-    <w:lsdException w:name="Colorful List Accent 4" w:semiHidden="0" w:uiPriority="72" w:unhideWhenUsed="0"/>
-    <w:lsdException w:name="Colorful Grid Accent 4" w:semiHidden="0" w:uiPriority="73" w:unhideWhenUsed="0"/>
-    <w:lsdException w:name="Light Shading Accent 5" w:semiHidden="0" w:uiPriority="60" w:unhideWhenUsed="0"/>
-    <w:lsdException w:name="Light List Accent 5" w:semiHidden="0" w:uiPriority="61" w:unhideWhenUsed="0"/>
-    <w:lsdException w:name="Light Grid Accent 5" w:semiHidden="0" w:uiPriority="62" w:unhideWhenUsed="0"/>
-    <w:lsdException w:name="Medium Shading 1 Accent 5" w:semiHidden="0" w:uiPriority="63" w:unhideWhenUsed="0"/>
-    <w:lsdException w:name="Medium Shading 2 Accent 5" w:semiHidden="0" w:uiPriority="64" w:unhideWhenUsed="0"/>
-    <w:lsdException w:name="Medium List 1 Accent 5" w:semiHidden="0" w:uiPriority="65" w:unhideWhenUsed="0"/>
-    <w:lsdException w:name="Medium List 2 Accent 5" w:semiHidden="0" w:uiPriority="66" w:unhideWhenUsed="0"/>
-    <w:lsdException w:name="Medium Grid 1 Accent 5" w:semiHidden="0" w:uiPriority="67" w:unhideWhenUsed="0"/>
-    <w:lsdException w:name="Medium Grid 2 Accent 5" w:semiHidden="0" w:uiPriority="68" w:unhideWhenUsed="0"/>
-    <w:lsdException w:name="Medium Grid 3 Accent 5" w:semiHidden="0" w:uiPriority="69" w:unhideWhenUsed="0"/>
-    <w:lsdException w:name="Dark List Accent 5" w:semiHidden="0" w:uiPriority="70" w:unhideWhenUsed="0"/>
-    <w:lsdException w:name="Colorful Shading Accent 5" w:semiHidden="0" w:uiPriority="71" w:unhideWhenUsed="0"/>
-    <w:lsdException w:name="Colorful List Accent 5" w:semiHidden="0" w:uiPriority="72" w:unhideWhenUsed="0"/>
-    <w:lsdException w:name="Colorful Grid Accent 5" w:semiHidden="0" w:uiPriority="73" w:unhideWhenUsed="0"/>
-    <w:lsdException w:name="Light Shading Accent 6" w:semiHidden="0" w:uiPriority="60" w:unhideWhenUsed="0"/>
-    <w:lsdException w:name="Light List Accent 6" w:semiHidden="0" w:uiPriority="61" w:unhideWhenUsed="0"/>
-    <w:lsdException w:name="Light Grid Accent 6" w:semiHidden="0" w:uiPriority="62" w:unhideWhenUsed="0"/>
-    <w:lsdException w:name="Medium Shading 1 Accent 6" w:semiHidden="0" w:uiPriority="63" w:unhideWhenUsed="0"/>
-    <w:lsdException w:name="Medium Shading 2 Accent 6" w:semiHidden="0" w:uiPriority="64" w:unhideWhenUsed="0"/>
-    <w:lsdException w:name="Medium List 1 Accent 6" w:semiHidden="0" w:uiPriority="65" w:unhideWhenUsed="0"/>
-    <w:lsdException w:name="Medium List 2 Accent 6" w:semiHidden="0" w:uiPriority="66" w:unhideWhenUsed="0"/>
-    <w:lsdException w:name="Medium Grid 1 Accent 6" w:semiHidden="0" w:uiPriority="67" w:unhideWhenUsed="0"/>
-    <w:lsdException w:name="Medium Grid 2 Accent 6" w:semiHidden="0" w:uiPriority="68" w:unhideWhenUsed="0"/>
-    <w:lsdException w:name="Medium Grid 3 Accent 6" w:semiHidden="0" w:uiPriority="69" w:unhideWhenUsed="0"/>
-    <w:lsdException w:name="Dark List Accent 6" w:semiHidden="0" w:uiPriority="70" w:unhideWhenUsed="0"/>
-    <w:lsdException w:name="Colorful Shading Accent 6" w:semiHidden="0" w:uiPriority="71" w:unhideWhenUsed="0"/>
-    <w:lsdException w:name="Colorful List Accent 6" w:semiHidden="0" w:uiPriority="72" w:unhideWhenUsed="0"/>
-    <w:lsdException w:name="Colorful Grid Accent 6" w:semiHidden="0" w:uiPriority="73" w:unhideWhenUsed="0"/>
-    <w:lsdException w:name="Subtle Emphasis" w:semiHidden="0" w:uiPriority="19" w:unhideWhenUsed="0" w:qFormat="1"/>
-    <w:lsdException w:name="Intense Emphasis" w:semiHidden="0" w:uiPriority="21" w:unhideWhenUsed="0" w:qFormat="1"/>
-    <w:lsdException w:name="Subtle Reference" w:semiHidden="0" w:uiPriority="31" w:unhideWhenUsed="0" w:qFormat="1"/>
-    <w:lsdException w:name="Intense Reference" w:semiHidden="0" w:uiPriority="32" w:unhideWhenUsed="0" w:qFormat="1"/>
-    <w:lsdException w:name="Book Title" w:semiHidden="0" w:uiPriority="33" w:unhideWhenUsed="0" w:qFormat="1"/>
-    <w:lsdException w:name="Bibliography" w:uiPriority="37"/>
-    <w:lsdException w:name="TOC Heading" w:uiPriority="39" w:qFormat="1"/>
-  </w:latentStyles>
-  <w:style w:type="paragraph" w:default="1" w:styleId="Normal">
-    <w:name w:val="Normal"/>
-    <w:qFormat/>
-  </w:style>
-  <w:style w:type="character" w:default="1" w:styleId="DefaultParagraphFont">
-    <w:name w:val="Default Paragraph Font"/>
-    <w:uiPriority w:val="1"/>
-    <w:semiHidden/>
-    <w:unhideWhenUsed/>
-  </w:style>
-  <w:style w:type="table" w:default="1" w:styleId="TableNormal">
-    <w:name w:val="Normal Table"/>
-    <w:uiPriority w:val="99"/>
-    <w:semiHidden/>
-    <w:unhideWhenUsed/>
-    <w:tblPr>
-      <w:tblInd w:w="0" w:type="dxa"/>
-      <w:tblCellMar>
-        <w:top w:w="0" w:type="dxa"/>
-        <w:left w:w="108" w:type="dxa"/>
-        <w:bottom w:w="0" w:type="dxa"/>
-        <w:right w:w="108" w:type="dxa"/>
-      </w:tblCellMar>
-    </w:tblPr>
-  </w:style>
-  <w:style w:type="numbering" w:default="1" w:styleId="NoList">
-    <w:name w:val="No List"/>
-    <w:uiPriority w:val="99"/>
-    <w:semiHidden/>
-    <w:unhideWhenUsed/>
-  </w:style>
-  <w:style w:type="paragraph" w:customStyle="1" w:styleId="25E3E2B2EB18437AB2207DDBB80A6CAE">
-    <w:name w:val="25E3E2B2EB18437AB2207DDBB80A6CAE"/>
-    <w:rsid w:val="00BF0187"/>
-  </w:style>
-  <w:style w:type="paragraph" w:customStyle="1" w:styleId="F131617F5D6D4B2E96192F32435808B0">
-    <w:name w:val="F131617F5D6D4B2E96192F32435808B0"/>
-    <w:rsid w:val="00BF0187"/>
-  </w:style>
-  <w:style w:type="paragraph" w:customStyle="1" w:styleId="5BCD3664A21345FA8E902977F3F570DB">
-    <w:name w:val="5BCD3664A21345FA8E902977F3F570DB"/>
-    <w:rsid w:val="00BF0187"/>
-  </w:style>
-</w:styles>
-</file>
-
-<file path=word/glossary/stylesWithEffects.xml><?xml version="1.0" encoding="utf-8"?>
-<w:styles xmlns:wpc="http://schemas.microsoft.com/office/word/2010/wordprocessingCanvas" xmlns:mc="http://schemas.openxmlformats.org/markup-compatibility/2006" xmlns:o="urn:schemas-microsoft-com:office:office" xmlns:r="http://schemas.openxmlformats.org/officeDocument/2006/relationships" xmlns:m="http://schemas.openxmlformats.org/officeDocument/2006/math" xmlns:v="urn:schemas-microsoft-com:vml" xmlns:wp14="http://schemas.microsoft.com/office/word/2010/wordprocessingDrawing" xmlns:wp="http://schemas.openxmlformats.org/drawingml/2006/wordprocessingDrawing" xmlns:w10="urn:schemas-microsoft-com:office:word" xmlns:w="http://schemas.openxmlformats.org/wordprocessingml/2006/main" xmlns:w14="http://schemas.microsoft.com/office/word/2010/wordml" xmlns:wpg="http://schemas.microsoft.com/office/word/2010/wordprocessingGroup" xmlns:wpi="http://schemas.microsoft.com/office/word/2010/wordprocessingInk" xmlns:wne="http://schemas.microsoft.com/office/word/2006/wordml" xmlns:wps="http://schemas.microsoft.com/office/word/2010/wordprocessingShape" mc:Ignorable="w14 wp14">
-  <w:docDefaults>
-    <w:rPrDefault>
-      <w:rPr>
-        <w:rFonts w:asciiTheme="minorHAnsi" w:eastAsiaTheme="minorEastAsia" w:hAnsiTheme="minorHAnsi" w:cstheme="minorBidi"/>
-        <w:sz w:val="22"/>
-        <w:szCs w:val="22"/>
-        <w:lang w:val="en-US" w:eastAsia="en-US" w:bidi="ar-SA"/>
-      </w:rPr>
-    </w:rPrDefault>
-    <w:pPrDefault>
-      <w:pPr>
-        <w:spacing w:after="200" w:line="276" w:lineRule="auto"/>
-      </w:pPr>
-    </w:pPrDefault>
-  </w:docDefaults>
-  <w:latentStyles w:defLockedState="0" w:defUIPriority="99" w:defSemiHidden="1" w:defUnhideWhenUsed="1" w:defQFormat="0" w:count="267">
-    <w:lsdException w:name="Normal" w:semiHidden="0" w:uiPriority="0" w:unhideWhenUsed="0" w:qFormat="1"/>
-    <w:lsdException w:name="heading 1" w:semiHidden="0" w:uiPriority="9" w:unhideWhenUsed="0" w:qFormat="1"/>
-    <w:lsdException w:name="heading 2" w:uiPriority="9" w:qFormat="1"/>
-    <w:lsdException w:name="heading 3" w:uiPriority="9" w:qFormat="1"/>
-    <w:lsdException w:name="heading 4" w:uiPriority="9" w:qFormat="1"/>
-    <w:lsdException w:name="heading 5" w:uiPriority="9" w:qFormat="1"/>
-    <w:lsdException w:name="heading 6" w:uiPriority="9" w:qFormat="1"/>
-    <w:lsdException w:name="heading 7" w:uiPriority="9" w:qFormat="1"/>
-    <w:lsdException w:name="heading 8" w:uiPriority="9" w:qFormat="1"/>
-    <w:lsdException w:name="heading 9" w:uiPriority="9" w:qFormat="1"/>
-    <w:lsdException w:name="toc 1" w:uiPriority="39"/>
-    <w:lsdException w:name="toc 2" w:uiPriority="39"/>
-    <w:lsdException w:name="toc 3" w:uiPriority="39"/>
-    <w:lsdException w:name="toc 4" w:uiPriority="39"/>
-    <w:lsdException w:name="toc 5" w:uiPriority="39"/>
-    <w:lsdException w:name="toc 6" w:uiPriority="39"/>
-    <w:lsdException w:name="toc 7" w:uiPriority="39"/>
-    <w:lsdException w:name="toc 8" w:uiPriority="39"/>
-    <w:lsdException w:name="toc 9" w:uiPriority="39"/>
-    <w:lsdException w:name="caption" w:uiPriority="35" w:qFormat="1"/>
-    <w:lsdException w:name="Title" w:semiHidden="0" w:uiPriority="10" w:unhideWhenUsed="0" w:qFormat="1"/>
-    <w:lsdException w:name="Default Paragraph Font" w:uiPriority="1"/>
-    <w:lsdException w:name="Subtitle" w:semiHidden="0" w:uiPriority="11" w:unhideWhenUsed="0" w:qFormat="1"/>
-    <w:lsdException w:name="Strong" w:semiHidden="0" w:uiPriority="22" w:unhideWhenUsed="0" w:qFormat="1"/>
-    <w:lsdException w:name="Emphasis" w:semiHidden="0" w:uiPriority="20" w:unhideWhenUsed="0" w:qFormat="1"/>
-    <w:lsdException w:name="Table Grid" w:semiHidden="0" w:uiPriority="59" w:unhideWhenUsed="0"/>
-    <w:lsdException w:name="Placeholder Text" w:unhideWhenUsed="0"/>
-    <w:lsdException w:name="No Spacing" w:semiHidden="0" w:uiPriority="1" w:unhideWhenUsed="0" w:qFormat="1"/>
-    <w:lsdException w:name="Light Shading" w:semiHidden="0" w:uiPriority="60" w:unhideWhenUsed="0"/>
-    <w:lsdException w:name="Light List" w:semiHidden="0" w:uiPriority="61" w:unhideWhenUsed="0"/>
-    <w:lsdException w:name="Light Grid" w:semiHidden="0" w:uiPriority="62" w:unhideWhenUsed="0"/>
-    <w:lsdException w:name="Medium Shading 1" w:semiHidden="0" w:uiPriority="63" w:unhideWhenUsed="0"/>
-    <w:lsdException w:name="Medium Shading 2" w:semiHidden="0" w:uiPriority="64" w:unhideWhenUsed="0"/>
-    <w:lsdException w:name="Medium List 1" w:semiHidden="0" w:uiPriority="65" w:unhideWhenUsed="0"/>
-    <w:lsdException w:name="Medium List 2" w:semiHidden="0" w:uiPriority="66" w:unhideWhenUsed="0"/>
-    <w:lsdException w:name="Medium Grid 1" w:semiHidden="0" w:uiPriority="67" w:unhideWhenUsed="0"/>
-    <w:lsdException w:name="Medium Grid 2" w:semiHidden="0" w:uiPriority="68" w:unhideWhenUsed="0"/>
-    <w:lsdException w:name="Medium Grid 3" w:semiHidden="0" w:uiPriority="69" w:unhideWhenUsed="0"/>
-    <w:lsdException w:name="Dark List" w:semiHidden="0" w:uiPriority="70" w:unhideWhenUsed="0"/>
-    <w:lsdException w:name="Colorful Shading" w:semiHidden="0" w:uiPriority="71" w:unhideWhenUsed="0"/>
-    <w:lsdException w:name="Colorful List" w:semiHidden="0" w:uiPriority="72" w:unhideWhenUsed="0"/>
-    <w:lsdException w:name="Colorful Grid" w:semiHidden="0" w:uiPriority="73" w:unhideWhenUsed="0"/>
-    <w:lsdException w:name="Light Shading Accent 1" w:semiHidden="0" w:uiPriority="60" w:unhideWhenUsed="0"/>
-    <w:lsdException w:name="Light List Accent 1" w:semiHidden="0" w:uiPriority="61" w:unhideWhenUsed="0"/>
-    <w:lsdException w:name="Light Grid Accent 1" w:semiHidden="0" w:uiPriority="62" w:unhideWhenUsed="0"/>
-    <w:lsdException w:name="Medium Shading 1 Accent 1" w:semiHidden="0" w:uiPriority="63" w:unhideWhenUsed="0"/>
-    <w:lsdException w:name="Medium Shading 2 Accent 1" w:semiHidden="0" w:uiPriority="64" w:unhideWhenUsed="0"/>
-    <w:lsdException w:name="Medium List 1 Accent 1" w:semiHidden="0" w:uiPriority="65" w:unhideWhenUsed="0"/>
-    <w:lsdException w:name="Revision" w:unhideWhenUsed="0"/>
-    <w:lsdException w:name="List Paragraph" w:semiHidden="0" w:uiPriority="34" w:unhideWhenUsed="0" w:qFormat="1"/>
-    <w:lsdException w:name="Quote" w:semiHidden="0" w:uiPriority="29" w:unhideWhenUsed="0" w:qFormat="1"/>
-    <w:lsdException w:name="Intense Quote" w:semiHidden="0" w:uiPriority="30" w:unhideWhenUsed="0" w:qFormat="1"/>
-    <w:lsdException w:name="Medium List 2 Accent 1" w:semiHidden="0" w:uiPriority="66" w:unhideWhenUsed="0"/>
-    <w:lsdException w:name="Medium Grid 1 Accent 1" w:semiHidden="0" w:uiPriority="67" w:unhideWhenUsed="0"/>
-    <w:lsdException w:name="Medium Grid 2 Accent 1" w:semiHidden="0" w:uiPriority="68" w:unhideWhenUsed="0"/>
-    <w:lsdException w:name="Medium Grid 3 Accent 1" w:semiHidden="0" w:uiPriority="69" w:unhideWhenUsed="0"/>
-    <w:lsdException w:name="Dark List Accent 1" w:semiHidden="0" w:uiPriority="70" w:unhideWhenUsed="0"/>
-    <w:lsdException w:name="Colorful Shading Accent 1" w:semiHidden="0" w:uiPriority="71" w:unhideWhenUsed="0"/>
-    <w:lsdException w:name="Colorful List Accent 1" w:semiHidden="0" w:uiPriority="72" w:unhideWhenUsed="0"/>
-    <w:lsdException w:name="Colorful Grid Accent 1" w:semiHidden="0" w:uiPriority="73" w:unhideWhenUsed="0"/>
-    <w:lsdException w:name="Light Shading Accent 2" w:semiHidden="0" w:uiPriority="60" w:unhideWhenUsed="0"/>
-    <w:lsdException w:name="Light List Accent 2" w:semiHidden="0" w:uiPriority="61" w:unhideWhenUsed="0"/>
-    <w:lsdException w:name="Light Grid Accent 2" w:semiHidden="0" w:uiPriority="62" w:unhideWhenUsed="0"/>
-    <w:lsdException w:name="Medium Shading 1 Accent 2" w:semiHidden="0" w:uiPriority="63" w:unhideWhenUsed="0"/>
-    <w:lsdException w:name="Medium Shading 2 Accent 2" w:semiHidden="0" w:uiPriority="64" w:unhideWhenUsed="0"/>
-    <w:lsdException w:name="Medium List 1 Accent 2" w:semiHidden="0" w:uiPriority="65" w:unhideWhenUsed="0"/>
-    <w:lsdException w:name="Medium List 2 Accent 2" w:semiHidden="0" w:uiPriority="66" w:unhideWhenUsed="0"/>
-    <w:lsdException w:name="Medium Grid 1 Accent 2" w:semiHidden="0" w:uiPriority="67" w:unhideWhenUsed="0"/>
-    <w:lsdException w:name="Medium Grid 2 Accent 2" w:semiHidden="0" w:uiPriority="68" w:unhideWhenUsed="0"/>
-    <w:lsdException w:name="Medium Grid 3 Accent 2" w:semiHidden="0" w:uiPriority="69" w:unhideWhenUsed="0"/>
-    <w:lsdException w:name="Dark List Accent 2" w:semiHidden="0" w:uiPriority="70" w:unhideWhenUsed="0"/>
-    <w:lsdException w:name="Colorful Shading Accent 2" w:semiHidden="0" w:uiPriority="71" w:unhideWhenUsed="0"/>
-    <w:lsdException w:name="Colorful List Accent 2" w:semiHidden="0" w:uiPriority="72" w:unhideWhenUsed="0"/>
-    <w:lsdException w:name="Colorful Grid Accent 2" w:semiHidden="0" w:uiPriority="73" w:unhideWhenUsed="0"/>
-    <w:lsdException w:name="Light Shading Accent 3" w:semiHidden="0" w:uiPriority="60" w:unhideWhenUsed="0"/>
-    <w:lsdException w:name="Light List Accent 3" w:semiHidden="0" w:uiPriority="61" w:unhideWhenUsed="0"/>
-    <w:lsdException w:name="Light Grid Accent 3" w:semiHidden="0" w:uiPriority="62" w:unhideWhenUsed="0"/>
-    <w:lsdException w:name="Medium Shading 1 Accent 3" w:semiHidden="0" w:uiPriority="63" w:unhideWhenUsed="0"/>
-    <w:lsdException w:name="Medium Shading 2 Accent 3" w:semiHidden="0" w:uiPriority="64" w:unhideWhenUsed="0"/>
-    <w:lsdException w:name="Medium List 1 Accent 3" w:semiHidden="0" w:uiPriority="65" w:unhideWhenUsed="0"/>
-    <w:lsdException w:name="Medium List 2 Accent 3" w:semiHidden="0" w:uiPriority="66" w:unhideWhenUsed="0"/>
-    <w:lsdException w:name="Medium Grid 1 Accent 3" w:semiHidden="0" w:uiPriority="67" w:unhideWhenUsed="0"/>
-    <w:lsdException w:name="Medium Grid 2 Accent 3" w:semiHidden="0" w:uiPriority="68" w:unhideWhenUsed="0"/>
-    <w:lsdException w:name="Medium Grid 3 Accent 3" w:semiHidden="0" w:uiPriority="69" w:unhideWhenUsed="0"/>
-    <w:lsdException w:name="Dark List Accent 3" w:semiHidden="0" w:uiPriority="70" w:unhideWhenUsed="0"/>
-    <w:lsdException w:name="Colorful Shading Accent 3" w:semiHidden="0" w:uiPriority="71" w:unhideWhenUsed="0"/>
-    <w:lsdException w:name="Colorful List Accent 3" w:semiHidden="0" w:uiPriority="72" w:unhideWhenUsed="0"/>
-    <w:lsdException w:name="Colorful Grid Accent 3" w:semiHidden="0" w:uiPriority="73" w:unhideWhenUsed="0"/>
-    <w:lsdException w:name="Light Shading Accent 4" w:semiHidden="0" w:uiPriority="60" w:unhideWhenUsed="0"/>
-    <w:lsdException w:name="Light List Accent 4" w:semiHidden="0" w:uiPriority="61" w:unhideWhenUsed="0"/>
-    <w:lsdException w:name="Light Grid Accent 4" w:semiHidden="0" w:uiPriority="62" w:unhideWhenUsed="0"/>
-    <w:lsdException w:name="Medium Shading 1 Accent 4" w:semiHidden="0" w:uiPriority="63" w:unhideWhenUsed="0"/>
-    <w:lsdException w:name="Medium Shading 2 Accent 4" w:semiHidden="0" w:uiPriority="64" w:unhideWhenUsed="0"/>
-    <w:lsdException w:name="Medium List 1 Accent 4" w:semiHidden="0" w:uiPriority="65" w:unhideWhenUsed="0"/>
-    <w:lsdException w:name="Medium List 2 Accent 4" w:semiHidden="0" w:uiPriority="66" w:unhideWhenUsed="0"/>
-    <w:lsdException w:name="Medium Grid 1 Accent 4" w:semiHidden="0" w:uiPriority="67" w:unhideWhenUsed="0"/>
-    <w:lsdException w:name="Medium Grid 2 Accent 4" w:semiHidden="0" w:uiPriority="68" w:unhideWhenUsed="0"/>
-    <w:lsdException w:name="Medium Grid 3 Accent 4" w:semiHidden="0" w:uiPriority="69" w:unhideWhenUsed="0"/>
-    <w:lsdException w:name="Dark List Accent 4" w:semiHidden="0" w:uiPriority="70" w:unhideWhenUsed="0"/>
-    <w:lsdException w:name="Colorful Shading Accent 4" w:semiHidden="0" w:uiPriority="71" w:unhideWhenUsed="0"/>
-    <w:lsdException w:name="Colorful List Accent 4" w:semiHidden="0" w:uiPriority="72" w:unhideWhenUsed="0"/>
-    <w:lsdException w:name="Colorful Grid Accent 4" w:semiHidden="0" w:uiPriority="73" w:unhideWhenUsed="0"/>
-    <w:lsdException w:name="Light Shading Accent 5" w:semiHidden="0" w:uiPriority="60" w:unhideWhenUsed="0"/>
-    <w:lsdException w:name="Light List Accent 5" w:semiHidden="0" w:uiPriority="61" w:unhideWhenUsed="0"/>
-    <w:lsdException w:name="Light Grid Accent 5" w:semiHidden="0" w:uiPriority="62" w:unhideWhenUsed="0"/>
-    <w:lsdException w:name="Medium Shading 1 Accent 5" w:semiHidden="0" w:uiPriority="63" w:unhideWhenUsed="0"/>
-    <w:lsdException w:name="Medium Shading 2 Accent 5" w:semiHidden="0" w:uiPriority="64" w:unhideWhenUsed="0"/>
-    <w:lsdException w:name="Medium List 1 Accent 5" w:semiHidden="0" w:uiPriority="65" w:unhideWhenUsed="0"/>
-    <w:lsdException w:name="Medium List 2 Accent 5" w:semiHidden="0" w:uiPriority="66" w:unhideWhenUsed="0"/>
-    <w:lsdException w:name="Medium Grid 1 Accent 5" w:semiHidden="0" w:uiPriority="67" w:unhideWhenUsed="0"/>
-    <w:lsdException w:name="Medium Grid 2 Accent 5" w:semiHidden="0" w:uiPriority="68" w:unhideWhenUsed="0"/>
-    <w:lsdException w:name="Medium Grid 3 Accent 5" w:semiHidden="0" w:uiPriority="69" w:unhideWhenUsed="0"/>
-    <w:lsdException w:name="Dark List Accent 5" w:semiHidden="0" w:uiPriority="70" w:unhideWhenUsed="0"/>
-    <w:lsdException w:name="Colorful Shading Accent 5" w:semiHidden="0" w:uiPriority="71" w:unhideWhenUsed="0"/>
-    <w:lsdException w:name="Colorful List Accent 5" w:semiHidden="0" w:uiPriority="72" w:unhideWhenUsed="0"/>
-    <w:lsdException w:name="Colorful Grid Accent 5" w:semiHidden="0" w:uiPriority="73" w:unhideWhenUsed="0"/>
-    <w:lsdException w:name="Light Shading Accent 6" w:semiHidden="0" w:uiPriority="60" w:unhideWhenUsed="0"/>
-    <w:lsdException w:name="Light List Accent 6" w:semiHidden="0" w:uiPriority="61" w:unhideWhenUsed="0"/>
-    <w:lsdException w:name="Light Grid Accent 6" w:semiHidden="0" w:uiPriority="62" w:unhideWhenUsed="0"/>
-    <w:lsdException w:name="Medium Shading 1 Accent 6" w:semiHidden="0" w:uiPriority="63" w:unhideWhenUsed="0"/>
-    <w:lsdException w:name="Medium Shading 2 Accent 6" w:semiHidden="0" w:uiPriority="64" w:unhideWhenUsed="0"/>
-    <w:lsdException w:name="Medium List 1 Accent 6" w:semiHidden="0" w:uiPriority="65" w:unhideWhenUsed="0"/>
-    <w:lsdException w:name="Medium List 2 Accent 6" w:semiHidden="0" w:uiPriority="66" w:unhideWhenUsed="0"/>
-    <w:lsdException w:name="Medium Grid 1 Accent 6" w:semiHidden="0" w:uiPriority="67" w:unhideWhenUsed="0"/>
-    <w:lsdException w:name="Medium Grid 2 Accent 6" w:semiHidden="0" w:uiPriority="68" w:unhideWhenUsed="0"/>
-    <w:lsdException w:name="Medium Grid 3 Accent 6" w:semiHidden="0" w:uiPriority="69" w:unhideWhenUsed="0"/>
-    <w:lsdException w:name="Dark List Accent 6" w:semiHidden="0" w:uiPriority="70" w:unhideWhenUsed="0"/>
-    <w:lsdException w:name="Colorful Shading Accent 6" w:semiHidden="0" w:uiPriority="71" w:unhideWhenUsed="0"/>
-    <w:lsdException w:name="Colorful List Accent 6" w:semiHidden="0" w:uiPriority="72" w:unhideWhenUsed="0"/>
-    <w:lsdException w:name="Colorful Grid Accent 6" w:semiHidden="0" w:uiPriority="73" w:unhideWhenUsed="0"/>
-    <w:lsdException w:name="Subtle Emphasis" w:semiHidden="0" w:uiPriority="19" w:unhideWhenUsed="0" w:qFormat="1"/>
-    <w:lsdException w:name="Intense Emphasis" w:semiHidden="0" w:uiPriority="21" w:unhideWhenUsed="0" w:qFormat="1"/>
-    <w:lsdException w:name="Subtle Reference" w:semiHidden="0" w:uiPriority="31" w:unhideWhenUsed="0" w:qFormat="1"/>
-    <w:lsdException w:name="Intense Reference" w:semiHidden="0" w:uiPriority="32" w:unhideWhenUsed="0" w:qFormat="1"/>
-    <w:lsdException w:name="Book Title" w:semiHidden="0" w:uiPriority="33" w:unhideWhenUsed="0" w:qFormat="1"/>
-    <w:lsdException w:name="Bibliography" w:uiPriority="37"/>
-    <w:lsdException w:name="TOC Heading" w:uiPriority="39" w:qFormat="1"/>
-  </w:latentStyles>
-  <w:style w:type="paragraph" w:default="1" w:styleId="Normal">
-    <w:name w:val="Normal"/>
-    <w:qFormat/>
-  </w:style>
-  <w:style w:type="character" w:default="1" w:styleId="DefaultParagraphFont">
-    <w:name w:val="Default Paragraph Font"/>
-    <w:uiPriority w:val="1"/>
-    <w:semiHidden/>
-    <w:unhideWhenUsed/>
-  </w:style>
-  <w:style w:type="table" w:default="1" w:styleId="TableNormal">
-    <w:name w:val="Normal Table"/>
-    <w:uiPriority w:val="99"/>
-    <w:semiHidden/>
-    <w:unhideWhenUsed/>
-    <w:tblPr>
-      <w:tblInd w:w="0" w:type="dxa"/>
-      <w:tblCellMar>
-        <w:top w:w="0" w:type="dxa"/>
-        <w:left w:w="108" w:type="dxa"/>
-        <w:bottom w:w="0" w:type="dxa"/>
-        <w:right w:w="108" w:type="dxa"/>
-      </w:tblCellMar>
-    </w:tblPr>
-  </w:style>
-  <w:style w:type="numbering" w:default="1" w:styleId="NoList">
-    <w:name w:val="No List"/>
-    <w:uiPriority w:val="99"/>
-    <w:semiHidden/>
-    <w:unhideWhenUsed/>
-  </w:style>
-  <w:style w:type="paragraph" w:customStyle="1" w:styleId="25E3E2B2EB18437AB2207DDBB80A6CAE">
-    <w:name w:val="25E3E2B2EB18437AB2207DDBB80A6CAE"/>
-    <w:rsid w:val="00BF0187"/>
-  </w:style>
-  <w:style w:type="paragraph" w:customStyle="1" w:styleId="F131617F5D6D4B2E96192F32435808B0">
-    <w:name w:val="F131617F5D6D4B2E96192F32435808B0"/>
-    <w:rsid w:val="00BF0187"/>
-  </w:style>
-  <w:style w:type="paragraph" w:customStyle="1" w:styleId="5BCD3664A21345FA8E902977F3F570DB">
-    <w:name w:val="5BCD3664A21345FA8E902977F3F570DB"/>
-    <w:rsid w:val="00BF0187"/>
-  </w:style>
-</w:styles>
-</file>
-
-<file path=word/glossary/webSettings.xml><?xml version="1.0" encoding="utf-8"?>
-<w:webSettings xmlns:mc="http://schemas.openxmlformats.org/markup-compatibility/2006" xmlns:r="http://schemas.openxmlformats.org/officeDocument/2006/relationships" xmlns:w="http://schemas.openxmlformats.org/wordprocessingml/2006/main" xmlns:w14="http://schemas.microsoft.com/office/word/2010/wordml" mc:Ignorable="w14">
-  <w:optimizeForBrowser/>
-  <w:allowPNG/>
-</w:webSettings>
-</file>
-
 <file path=word/theme/theme1.xml><?xml version="1.0" encoding="utf-8"?>
 <a:theme xmlns:a="http://schemas.openxmlformats.org/drawingml/2006/main" name="Office Theme">
   <a:themeElements>
@@ -13679,7 +14226,7 @@
   <a:extraClrSchemeLst/>
   <a:extLst>
     <a:ext uri="{05A4C25C-085E-4340-85A3-A5531E510DB2}">
-      <thm15:themeFamily xmlns:thm15="http://schemas.microsoft.com/office/thememl/2012/main" xmlns="" name="Office Theme" id="{62F939B6-93AF-4DB8-9C6B-D6C7DFDC589F}" vid="{4A3C46E8-61CC-4603-A589-7422A47A8E4A}"/>
+      <thm15:themeFamily xmlns="" xmlns:thm15="http://schemas.microsoft.com/office/thememl/2012/main" name="Office Theme" id="{62F939B6-93AF-4DB8-9C6B-D6C7DFDC589F}" vid="{4A3C46E8-61CC-4603-A589-7422A47A8E4A}"/>
     </a:ext>
   </a:extLst>
 </a:theme>
@@ -13690,7 +14237,7 @@
 </file>
 
 <file path=customXml/itemProps1.xml><?xml version="1.0" encoding="utf-8"?>
-<ds:datastoreItem xmlns:ds="http://schemas.openxmlformats.org/officeDocument/2006/customXml" ds:itemID="{FD99092B-A5E0-4169-9938-BBFD177AFFFF}">
+<ds:datastoreItem xmlns:ds="http://schemas.openxmlformats.org/officeDocument/2006/customXml" ds:itemID="{522D729B-D569-43B3-9064-4379B37F82ED}">
   <ds:schemaRefs>
     <ds:schemaRef ds:uri="http://schemas.openxmlformats.org/officeDocument/2006/bibliography"/>
   </ds:schemaRefs>

</xml_diff>

<commit_message>
Revert "testing daftar pustaka"
This reverts commit 4ecedcf6e6d70244a0dd6a4ec19612a0511c936a.
</commit_message>
<xml_diff>
--- a/Tugas BI v3.0.docx
+++ b/Tugas BI v3.0.docx
@@ -3727,6 +3727,8 @@
           <w:szCs w:val="24"/>
         </w:rPr>
       </w:pPr>
+      <w:bookmarkStart w:id="2" w:name="_GoBack"/>
+      <w:bookmarkEnd w:id="2"/>
       <w:r>
         <w:rPr>
           <w:rFonts w:ascii="Times New Roman" w:hAnsi="Times New Roman" w:cs="Times New Roman"/>
@@ -3755,7 +3757,7 @@
           <w:szCs w:val="24"/>
         </w:rPr>
       </w:pPr>
-      <w:bookmarkStart w:id="2" w:name="_Toc405363874"/>
+      <w:bookmarkStart w:id="3" w:name="_Toc405363874"/>
       <w:r>
         <w:rPr>
           <w:rFonts w:ascii="Times New Roman" w:hAnsi="Times New Roman" w:cs="Times New Roman"/>
@@ -3767,7 +3769,7 @@
         <w:lastRenderedPageBreak/>
         <w:t>BAB 1</w:t>
       </w:r>
-      <w:bookmarkEnd w:id="2"/>
+      <w:bookmarkEnd w:id="3"/>
     </w:p>
     <w:p>
       <w:pPr>
@@ -3816,7 +3818,7 @@
           <w:szCs w:val="24"/>
         </w:rPr>
       </w:pPr>
-      <w:bookmarkStart w:id="3" w:name="_Toc405363875"/>
+      <w:bookmarkStart w:id="4" w:name="_Toc405363875"/>
       <w:r>
         <w:rPr>
           <w:rFonts w:ascii="Times New Roman" w:hAnsi="Times New Roman" w:cs="Times New Roman"/>
@@ -3826,7 +3828,7 @@
         </w:rPr>
         <w:t>Latar Belakang dan Rumusan Masalah</w:t>
       </w:r>
-      <w:bookmarkEnd w:id="3"/>
+      <w:bookmarkEnd w:id="4"/>
     </w:p>
     <w:p>
       <w:pPr>
@@ -3840,7 +3842,7 @@
           <w:szCs w:val="24"/>
         </w:rPr>
       </w:pPr>
-      <w:bookmarkStart w:id="4" w:name="_Toc405363876"/>
+      <w:bookmarkStart w:id="5" w:name="_Toc405363876"/>
       <w:r>
         <w:rPr>
           <w:rFonts w:ascii="Times New Roman" w:hAnsi="Times New Roman" w:cs="Times New Roman"/>
@@ -3851,7 +3853,7 @@
         </w:rPr>
         <w:t>Latar Belakang Masalah</w:t>
       </w:r>
-      <w:bookmarkEnd w:id="4"/>
+      <w:bookmarkEnd w:id="5"/>
     </w:p>
     <w:p>
       <w:pPr>
@@ -4076,7 +4078,7 @@
           <w:szCs w:val="24"/>
         </w:rPr>
       </w:pPr>
-      <w:bookmarkStart w:id="5" w:name="_Toc405363877"/>
+      <w:bookmarkStart w:id="6" w:name="_Toc405363877"/>
       <w:r>
         <w:rPr>
           <w:rFonts w:ascii="Times New Roman" w:hAnsi="Times New Roman" w:cs="Times New Roman"/>
@@ -4087,7 +4089,7 @@
         </w:rPr>
         <w:t>Rumusan Masalah</w:t>
       </w:r>
-      <w:bookmarkEnd w:id="5"/>
+      <w:bookmarkEnd w:id="6"/>
     </w:p>
     <w:p>
       <w:pPr>
@@ -4335,7 +4337,7 @@
           <w:szCs w:val="24"/>
         </w:rPr>
       </w:pPr>
-      <w:bookmarkStart w:id="6" w:name="_Toc405363878"/>
+      <w:bookmarkStart w:id="7" w:name="_Toc405363878"/>
       <w:r>
         <w:rPr>
           <w:rFonts w:ascii="Times New Roman" w:hAnsi="Times New Roman" w:cs="Times New Roman"/>
@@ -4346,7 +4348,7 @@
         <w:lastRenderedPageBreak/>
         <w:t>Tujuan dan manfaat</w:t>
       </w:r>
-      <w:bookmarkEnd w:id="6"/>
+      <w:bookmarkEnd w:id="7"/>
     </w:p>
     <w:p>
       <w:pPr>
@@ -4360,7 +4362,7 @@
           <w:szCs w:val="24"/>
         </w:rPr>
       </w:pPr>
-      <w:bookmarkStart w:id="7" w:name="_Toc405363879"/>
+      <w:bookmarkStart w:id="8" w:name="_Toc405363879"/>
       <w:r>
         <w:rPr>
           <w:rFonts w:ascii="Times New Roman" w:hAnsi="Times New Roman" w:cs="Times New Roman"/>
@@ -4371,7 +4373,7 @@
         </w:rPr>
         <w:t>Tujuan</w:t>
       </w:r>
-      <w:bookmarkEnd w:id="7"/>
+      <w:bookmarkEnd w:id="8"/>
     </w:p>
     <w:p>
       <w:pPr>
@@ -4563,7 +4565,7 @@
           <w:szCs w:val="24"/>
         </w:rPr>
       </w:pPr>
-      <w:bookmarkStart w:id="8" w:name="_Toc405363880"/>
+      <w:bookmarkStart w:id="9" w:name="_Toc405363880"/>
       <w:r>
         <w:rPr>
           <w:rFonts w:ascii="Times New Roman" w:hAnsi="Times New Roman" w:cs="Times New Roman"/>
@@ -4574,7 +4576,7 @@
         </w:rPr>
         <w:t>Manfaat</w:t>
       </w:r>
-      <w:bookmarkEnd w:id="8"/>
+      <w:bookmarkEnd w:id="9"/>
     </w:p>
     <w:p>
       <w:pPr>
@@ -4635,7 +4637,7 @@
           <w:szCs w:val="24"/>
         </w:rPr>
       </w:pPr>
-      <w:bookmarkStart w:id="9" w:name="_Toc405363881"/>
+      <w:bookmarkStart w:id="10" w:name="_Toc405363881"/>
       <w:r>
         <w:rPr>
           <w:rFonts w:ascii="Times New Roman" w:hAnsi="Times New Roman" w:cs="Times New Roman"/>
@@ -4646,7 +4648,7 @@
         <w:lastRenderedPageBreak/>
         <w:t>Ruang lingkup kajian</w:t>
       </w:r>
-      <w:bookmarkEnd w:id="9"/>
+      <w:bookmarkEnd w:id="10"/>
     </w:p>
     <w:p>
       <w:pPr>
@@ -4780,7 +4782,7 @@
           <w:szCs w:val="24"/>
         </w:rPr>
       </w:pPr>
-      <w:bookmarkStart w:id="10" w:name="_Toc405363882"/>
+      <w:bookmarkStart w:id="11" w:name="_Toc405363882"/>
       <w:r>
         <w:rPr>
           <w:rFonts w:ascii="Times New Roman" w:hAnsi="Times New Roman" w:cs="Times New Roman"/>
@@ -4790,7 +4792,7 @@
         </w:rPr>
         <w:t>Metode Penelitian dan teknik pengumpulan</w:t>
       </w:r>
-      <w:bookmarkEnd w:id="10"/>
+      <w:bookmarkEnd w:id="11"/>
     </w:p>
     <w:p>
       <w:pPr>
@@ -4804,7 +4806,7 @@
           <w:szCs w:val="24"/>
         </w:rPr>
       </w:pPr>
-      <w:bookmarkStart w:id="11" w:name="_Toc405363883"/>
+      <w:bookmarkStart w:id="12" w:name="_Toc405363883"/>
       <w:r>
         <w:rPr>
           <w:rFonts w:ascii="Times New Roman" w:hAnsi="Times New Roman" w:cs="Times New Roman"/>
@@ -4815,7 +4817,7 @@
         </w:rPr>
         <w:t>Metode Penelitian</w:t>
       </w:r>
-      <w:bookmarkEnd w:id="11"/>
+      <w:bookmarkEnd w:id="12"/>
     </w:p>
     <w:p>
       <w:pPr>
@@ -4889,7 +4891,7 @@
           <w:szCs w:val="24"/>
         </w:rPr>
       </w:pPr>
-      <w:bookmarkStart w:id="12" w:name="_Toc405363884"/>
+      <w:bookmarkStart w:id="13" w:name="_Toc405363884"/>
       <w:r>
         <w:rPr>
           <w:rFonts w:ascii="Times New Roman" w:hAnsi="Times New Roman" w:cs="Times New Roman"/>
@@ -4900,7 +4902,7 @@
         </w:rPr>
         <w:t>Teknik Pengumpulan</w:t>
       </w:r>
-      <w:bookmarkEnd w:id="12"/>
+      <w:bookmarkEnd w:id="13"/>
     </w:p>
     <w:p>
       <w:pPr>
@@ -4950,7 +4952,7 @@
           <w:szCs w:val="24"/>
         </w:rPr>
       </w:pPr>
-      <w:bookmarkStart w:id="13" w:name="_Toc405363885"/>
+      <w:bookmarkStart w:id="14" w:name="_Toc405363885"/>
       <w:r>
         <w:rPr>
           <w:rFonts w:ascii="Times New Roman" w:hAnsi="Times New Roman" w:cs="Times New Roman"/>
@@ -4962,7 +4964,7 @@
         <w:lastRenderedPageBreak/>
         <w:t>BAB 2</w:t>
       </w:r>
-      <w:bookmarkEnd w:id="13"/>
+      <w:bookmarkEnd w:id="14"/>
     </w:p>
     <w:p>
       <w:pPr>
@@ -5020,20 +5022,20 @@
           <w:szCs w:val="24"/>
         </w:rPr>
       </w:pPr>
-      <w:bookmarkStart w:id="14" w:name="_Toc405320777"/>
-      <w:bookmarkStart w:id="15" w:name="_Toc405320860"/>
-      <w:bookmarkStart w:id="16" w:name="_Toc405321071"/>
-      <w:bookmarkStart w:id="17" w:name="_Toc405358395"/>
-      <w:bookmarkStart w:id="18" w:name="_Toc405359300"/>
-      <w:bookmarkStart w:id="19" w:name="_Toc405359631"/>
-      <w:bookmarkStart w:id="20" w:name="_Toc405363886"/>
-      <w:bookmarkEnd w:id="14"/>
+      <w:bookmarkStart w:id="15" w:name="_Toc405320777"/>
+      <w:bookmarkStart w:id="16" w:name="_Toc405320860"/>
+      <w:bookmarkStart w:id="17" w:name="_Toc405321071"/>
+      <w:bookmarkStart w:id="18" w:name="_Toc405358395"/>
+      <w:bookmarkStart w:id="19" w:name="_Toc405359300"/>
+      <w:bookmarkStart w:id="20" w:name="_Toc405359631"/>
+      <w:bookmarkStart w:id="21" w:name="_Toc405363886"/>
       <w:bookmarkEnd w:id="15"/>
       <w:bookmarkEnd w:id="16"/>
       <w:bookmarkEnd w:id="17"/>
       <w:bookmarkEnd w:id="18"/>
       <w:bookmarkEnd w:id="19"/>
       <w:bookmarkEnd w:id="20"/>
+      <w:bookmarkEnd w:id="21"/>
     </w:p>
     <w:p>
       <w:pPr>
@@ -5055,20 +5057,20 @@
           <w:szCs w:val="24"/>
         </w:rPr>
       </w:pPr>
-      <w:bookmarkStart w:id="21" w:name="_Toc405320778"/>
-      <w:bookmarkStart w:id="22" w:name="_Toc405320861"/>
-      <w:bookmarkStart w:id="23" w:name="_Toc405321072"/>
-      <w:bookmarkStart w:id="24" w:name="_Toc405358396"/>
-      <w:bookmarkStart w:id="25" w:name="_Toc405359301"/>
-      <w:bookmarkStart w:id="26" w:name="_Toc405359632"/>
-      <w:bookmarkStart w:id="27" w:name="_Toc405363887"/>
-      <w:bookmarkEnd w:id="21"/>
+      <w:bookmarkStart w:id="22" w:name="_Toc405320778"/>
+      <w:bookmarkStart w:id="23" w:name="_Toc405320861"/>
+      <w:bookmarkStart w:id="24" w:name="_Toc405321072"/>
+      <w:bookmarkStart w:id="25" w:name="_Toc405358396"/>
+      <w:bookmarkStart w:id="26" w:name="_Toc405359301"/>
+      <w:bookmarkStart w:id="27" w:name="_Toc405359632"/>
+      <w:bookmarkStart w:id="28" w:name="_Toc405363887"/>
       <w:bookmarkEnd w:id="22"/>
       <w:bookmarkEnd w:id="23"/>
       <w:bookmarkEnd w:id="24"/>
       <w:bookmarkEnd w:id="25"/>
       <w:bookmarkEnd w:id="26"/>
       <w:bookmarkEnd w:id="27"/>
+      <w:bookmarkEnd w:id="28"/>
     </w:p>
     <w:p>
       <w:pPr>
@@ -5085,7 +5087,7 @@
           <w:szCs w:val="24"/>
         </w:rPr>
       </w:pPr>
-      <w:bookmarkStart w:id="28" w:name="_Toc405363888"/>
+      <w:bookmarkStart w:id="29" w:name="_Toc405363888"/>
       <w:r>
         <w:rPr>
           <w:rFonts w:ascii="Times New Roman" w:hAnsi="Times New Roman" w:cs="Times New Roman"/>
@@ -5095,7 +5097,7 @@
         </w:rPr>
         <w:t>Definisi Kemacetan</w:t>
       </w:r>
-      <w:bookmarkEnd w:id="28"/>
+      <w:bookmarkEnd w:id="29"/>
     </w:p>
     <w:p>
       <w:pPr>
@@ -5245,7 +5247,7 @@
           <w:szCs w:val="24"/>
         </w:rPr>
       </w:pPr>
-      <w:bookmarkStart w:id="29" w:name="_Toc405363889"/>
+      <w:bookmarkStart w:id="30" w:name="_Toc405363889"/>
       <w:r>
         <w:rPr>
           <w:rFonts w:ascii="Times New Roman" w:hAnsi="Times New Roman" w:cs="Times New Roman"/>
@@ -5256,7 +5258,7 @@
         <w:lastRenderedPageBreak/>
         <w:t>Penyebab Kemacetan</w:t>
       </w:r>
-      <w:bookmarkEnd w:id="29"/>
+      <w:bookmarkEnd w:id="30"/>
     </w:p>
     <w:p>
       <w:pPr>
@@ -5270,7 +5272,7 @@
           <w:szCs w:val="24"/>
         </w:rPr>
       </w:pPr>
-      <w:bookmarkStart w:id="30" w:name="_Toc405363890"/>
+      <w:bookmarkStart w:id="31" w:name="_Toc405363890"/>
       <w:r>
         <w:rPr>
           <w:rFonts w:ascii="Times New Roman" w:hAnsi="Times New Roman" w:cs="Times New Roman"/>
@@ -5281,7 +5283,7 @@
         </w:rPr>
         <w:t>Waktu dan asal kemacetan lalu-lintas di Jakarta</w:t>
       </w:r>
-      <w:bookmarkEnd w:id="30"/>
+      <w:bookmarkEnd w:id="31"/>
     </w:p>
     <w:p>
       <w:pPr>
@@ -5406,7 +5408,7 @@
           <w:szCs w:val="24"/>
         </w:rPr>
       </w:pPr>
-      <w:bookmarkStart w:id="31" w:name="_Toc405363891"/>
+      <w:bookmarkStart w:id="32" w:name="_Toc405363891"/>
       <w:r>
         <w:rPr>
           <w:rFonts w:ascii="Times New Roman" w:hAnsi="Times New Roman" w:cs="Times New Roman"/>
@@ -5418,7 +5420,7 @@
         <w:lastRenderedPageBreak/>
         <w:t>Faktor-faktor yang menyebabkan terjadinya kemacetan</w:t>
       </w:r>
-      <w:bookmarkEnd w:id="31"/>
+      <w:bookmarkEnd w:id="32"/>
     </w:p>
     <w:p>
       <w:pPr>
@@ -6432,7 +6434,7 @@
           <w:szCs w:val="24"/>
         </w:rPr>
       </w:pPr>
-      <w:bookmarkStart w:id="32" w:name="_Toc405363892"/>
+      <w:bookmarkStart w:id="33" w:name="_Toc405363892"/>
       <w:r>
         <w:rPr>
           <w:rFonts w:ascii="Times New Roman" w:hAnsi="Times New Roman" w:cs="Times New Roman"/>
@@ -6443,7 +6445,7 @@
         <w:lastRenderedPageBreak/>
         <w:t>Akibat dari kemacetan</w:t>
       </w:r>
-      <w:bookmarkEnd w:id="32"/>
+      <w:bookmarkEnd w:id="33"/>
       <w:r>
         <w:rPr>
           <w:rFonts w:ascii="Times New Roman" w:hAnsi="Times New Roman" w:cs="Times New Roman"/>
@@ -6758,7 +6760,7 @@
           <w:szCs w:val="24"/>
         </w:rPr>
       </w:pPr>
-      <w:bookmarkStart w:id="33" w:name="_Toc405363893"/>
+      <w:bookmarkStart w:id="34" w:name="_Toc405363893"/>
       <w:r>
         <w:rPr>
           <w:rFonts w:ascii="Times New Roman" w:hAnsi="Times New Roman" w:cs="Times New Roman"/>
@@ -6770,7 +6772,7 @@
         <w:lastRenderedPageBreak/>
         <w:t>BAB 3</w:t>
       </w:r>
-      <w:bookmarkEnd w:id="33"/>
+      <w:bookmarkEnd w:id="34"/>
     </w:p>
     <w:p>
       <w:pPr>
@@ -6850,20 +6852,20 @@
           <w:szCs w:val="24"/>
         </w:rPr>
       </w:pPr>
-      <w:bookmarkStart w:id="34" w:name="_Toc405320785"/>
-      <w:bookmarkStart w:id="35" w:name="_Toc405320868"/>
-      <w:bookmarkStart w:id="36" w:name="_Toc405321079"/>
-      <w:bookmarkStart w:id="37" w:name="_Toc405358403"/>
-      <w:bookmarkStart w:id="38" w:name="_Toc405359308"/>
-      <w:bookmarkStart w:id="39" w:name="_Toc405359639"/>
-      <w:bookmarkStart w:id="40" w:name="_Toc405363894"/>
-      <w:bookmarkEnd w:id="34"/>
+      <w:bookmarkStart w:id="35" w:name="_Toc405320785"/>
+      <w:bookmarkStart w:id="36" w:name="_Toc405320868"/>
+      <w:bookmarkStart w:id="37" w:name="_Toc405321079"/>
+      <w:bookmarkStart w:id="38" w:name="_Toc405358403"/>
+      <w:bookmarkStart w:id="39" w:name="_Toc405359308"/>
+      <w:bookmarkStart w:id="40" w:name="_Toc405359639"/>
+      <w:bookmarkStart w:id="41" w:name="_Toc405363894"/>
       <w:bookmarkEnd w:id="35"/>
       <w:bookmarkEnd w:id="36"/>
       <w:bookmarkEnd w:id="37"/>
       <w:bookmarkEnd w:id="38"/>
       <w:bookmarkEnd w:id="39"/>
       <w:bookmarkEnd w:id="40"/>
+      <w:bookmarkEnd w:id="41"/>
     </w:p>
     <w:p>
       <w:pPr>
@@ -6877,7 +6879,7 @@
           <w:szCs w:val="24"/>
         </w:rPr>
       </w:pPr>
-      <w:bookmarkStart w:id="41" w:name="_Toc405363895"/>
+      <w:bookmarkStart w:id="42" w:name="_Toc405363895"/>
       <w:r>
         <w:rPr>
           <w:rFonts w:ascii="Times New Roman" w:hAnsi="Times New Roman" w:cs="Times New Roman"/>
@@ -6905,7 +6907,7 @@
         </w:rPr>
         <w:t xml:space="preserve"> Jakarta</w:t>
       </w:r>
-      <w:bookmarkEnd w:id="41"/>
+      <w:bookmarkEnd w:id="42"/>
     </w:p>
     <w:p>
       <w:pPr>
@@ -8730,7 +8732,7 @@
           <w:szCs w:val="24"/>
         </w:rPr>
       </w:pPr>
-      <w:bookmarkStart w:id="42" w:name="_Toc405363896"/>
+      <w:bookmarkStart w:id="43" w:name="_Toc405363896"/>
       <w:r>
         <w:rPr>
           <w:rFonts w:ascii="Times New Roman" w:hAnsi="Times New Roman" w:cs="Times New Roman"/>
@@ -8740,7 +8742,7 @@
         </w:rPr>
         <w:t>Waktu Terjadinya Kemacetan di Tol Jakarta</w:t>
       </w:r>
-      <w:bookmarkEnd w:id="42"/>
+      <w:bookmarkEnd w:id="43"/>
     </w:p>
     <w:p>
       <w:pPr>
@@ -9549,7 +9551,7 @@
           <w:szCs w:val="24"/>
         </w:rPr>
       </w:pPr>
-      <w:bookmarkStart w:id="43" w:name="_Toc405363897"/>
+      <w:bookmarkStart w:id="44" w:name="_Toc405363897"/>
       <w:r>
         <w:rPr>
           <w:rFonts w:ascii="Times New Roman" w:hAnsi="Times New Roman" w:cs="Times New Roman"/>
@@ -9559,7 +9561,7 @@
         </w:rPr>
         <w:t>Solusi Kemacetan di Tol dalam Jakarta</w:t>
       </w:r>
-      <w:bookmarkEnd w:id="43"/>
+      <w:bookmarkEnd w:id="44"/>
     </w:p>
     <w:p>
       <w:pPr>
@@ -9895,7 +9897,7 @@
           <w:szCs w:val="24"/>
         </w:rPr>
       </w:pPr>
-      <w:bookmarkStart w:id="44" w:name="_Toc405363898"/>
+      <w:bookmarkStart w:id="45" w:name="_Toc405363898"/>
       <w:r>
         <w:rPr>
           <w:rFonts w:ascii="Times New Roman" w:eastAsia="Times New Roman" w:hAnsi="Times New Roman" w:cs="Times New Roman"/>
@@ -9906,7 +9908,7 @@
         <w:lastRenderedPageBreak/>
         <w:t>Pendapat Warga Mengenai Solusi Yang Dianjurkan</w:t>
       </w:r>
-      <w:bookmarkEnd w:id="44"/>
+      <w:bookmarkEnd w:id="45"/>
     </w:p>
     <w:p>
       <w:pPr>
@@ -10434,7 +10436,7 @@
           <w:szCs w:val="24"/>
         </w:rPr>
       </w:pPr>
-      <w:bookmarkStart w:id="45" w:name="_Toc405363899"/>
+      <w:bookmarkStart w:id="46" w:name="_Toc405363899"/>
       <w:r>
         <w:rPr>
           <w:rFonts w:ascii="Times New Roman" w:hAnsi="Times New Roman" w:cs="Times New Roman"/>
@@ -10446,7 +10448,7 @@
         <w:lastRenderedPageBreak/>
         <w:t>BAB 4</w:t>
       </w:r>
-      <w:bookmarkEnd w:id="45"/>
+      <w:bookmarkEnd w:id="46"/>
     </w:p>
     <w:p>
       <w:pPr>
@@ -10506,20 +10508,20 @@
           <w:szCs w:val="24"/>
         </w:rPr>
       </w:pPr>
-      <w:bookmarkStart w:id="46" w:name="_Toc405320791"/>
-      <w:bookmarkStart w:id="47" w:name="_Toc405320874"/>
-      <w:bookmarkStart w:id="48" w:name="_Toc405321085"/>
-      <w:bookmarkStart w:id="49" w:name="_Toc405358409"/>
-      <w:bookmarkStart w:id="50" w:name="_Toc405359314"/>
-      <w:bookmarkStart w:id="51" w:name="_Toc405359645"/>
-      <w:bookmarkStart w:id="52" w:name="_Toc405363900"/>
-      <w:bookmarkEnd w:id="46"/>
+      <w:bookmarkStart w:id="47" w:name="_Toc405320791"/>
+      <w:bookmarkStart w:id="48" w:name="_Toc405320874"/>
+      <w:bookmarkStart w:id="49" w:name="_Toc405321085"/>
+      <w:bookmarkStart w:id="50" w:name="_Toc405358409"/>
+      <w:bookmarkStart w:id="51" w:name="_Toc405359314"/>
+      <w:bookmarkStart w:id="52" w:name="_Toc405359645"/>
+      <w:bookmarkStart w:id="53" w:name="_Toc405363900"/>
       <w:bookmarkEnd w:id="47"/>
       <w:bookmarkEnd w:id="48"/>
       <w:bookmarkEnd w:id="49"/>
       <w:bookmarkEnd w:id="50"/>
       <w:bookmarkEnd w:id="51"/>
       <w:bookmarkEnd w:id="52"/>
+      <w:bookmarkEnd w:id="53"/>
     </w:p>
     <w:p>
       <w:pPr>
@@ -10533,7 +10535,7 @@
           <w:szCs w:val="24"/>
         </w:rPr>
       </w:pPr>
-      <w:bookmarkStart w:id="53" w:name="_Toc405363901"/>
+      <w:bookmarkStart w:id="54" w:name="_Toc405363901"/>
       <w:r>
         <w:rPr>
           <w:rFonts w:ascii="Times New Roman" w:hAnsi="Times New Roman" w:cs="Times New Roman"/>
@@ -10543,7 +10545,7 @@
         </w:rPr>
         <w:t>Simpulan</w:t>
       </w:r>
-      <w:bookmarkEnd w:id="53"/>
+      <w:bookmarkEnd w:id="54"/>
       <w:r>
         <w:rPr>
           <w:rFonts w:ascii="Times New Roman" w:hAnsi="Times New Roman" w:cs="Times New Roman"/>
@@ -10588,7 +10590,7 @@
           <w:szCs w:val="24"/>
         </w:rPr>
       </w:pPr>
-      <w:bookmarkStart w:id="54" w:name="_Toc405363902"/>
+      <w:bookmarkStart w:id="55" w:name="_Toc405363902"/>
       <w:r>
         <w:rPr>
           <w:rFonts w:ascii="Times New Roman" w:hAnsi="Times New Roman" w:cs="Times New Roman"/>
@@ -10598,7 +10600,7 @@
         </w:rPr>
         <w:t>Saran</w:t>
       </w:r>
-      <w:bookmarkEnd w:id="54"/>
+      <w:bookmarkEnd w:id="55"/>
     </w:p>
     <w:p>
       <w:pPr>
@@ -10679,7 +10681,7 @@
           <w:szCs w:val="24"/>
         </w:rPr>
       </w:pPr>
-      <w:bookmarkStart w:id="55" w:name="_Toc405363903"/>
+      <w:bookmarkStart w:id="56" w:name="_Toc405363903"/>
       <w:r>
         <w:rPr>
           <w:rFonts w:ascii="Times New Roman" w:hAnsi="Times New Roman" w:cs="Times New Roman"/>
@@ -10691,7 +10693,7 @@
         <w:lastRenderedPageBreak/>
         <w:t>DAFTAR PUSTAKA</w:t>
       </w:r>
-      <w:bookmarkEnd w:id="55"/>
+      <w:bookmarkEnd w:id="56"/>
     </w:p>
     <w:p>
       <w:pPr>
@@ -10970,8 +10972,6 @@
           <w:sz w:val="24"/>
         </w:rPr>
       </w:pPr>
-      <w:bookmarkStart w:id="56" w:name="_GoBack"/>
-      <w:bookmarkEnd w:id="56"/>
       <w:r>
         <w:rPr>
           <w:rFonts w:ascii="Times New Roman" w:hAnsi="Times New Roman" w:cs="Times New Roman"/>
@@ -11637,7 +11637,7 @@
           <w:rPr>
             <w:noProof/>
           </w:rPr>
-          <w:t>37</w:t>
+          <w:t>8</w:t>
         </w:r>
         <w:r>
           <w:rPr>
@@ -14722,7 +14722,7 @@
   <a:extraClrSchemeLst/>
   <a:extLst>
     <a:ext uri="{05A4C25C-085E-4340-85A3-A5531E510DB2}">
-      <thm15:themeFamily xmlns="" xmlns:thm15="http://schemas.microsoft.com/office/thememl/2012/main" name="Office Theme" id="{62F939B6-93AF-4DB8-9C6B-D6C7DFDC589F}" vid="{4A3C46E8-61CC-4603-A589-7422A47A8E4A}"/>
+      <thm15:themeFamily xmlns:thm15="http://schemas.microsoft.com/office/thememl/2012/main" xmlns="" name="Office Theme" id="{62F939B6-93AF-4DB8-9C6B-D6C7DFDC589F}" vid="{4A3C46E8-61CC-4603-A589-7422A47A8E4A}"/>
     </a:ext>
   </a:extLst>
 </a:theme>
@@ -14733,7 +14733,7 @@
 </file>
 
 <file path=customXml/itemProps1.xml><?xml version="1.0" encoding="utf-8"?>
-<ds:datastoreItem xmlns:ds="http://schemas.openxmlformats.org/officeDocument/2006/customXml" ds:itemID="{22A73100-B9C2-4989-A8A1-CF5D72F5F2D5}">
+<ds:datastoreItem xmlns:ds="http://schemas.openxmlformats.org/officeDocument/2006/customXml" ds:itemID="{225A0B4B-75CC-4C84-AB0A-7D0C3D77E833}">
   <ds:schemaRefs>
     <ds:schemaRef ds:uri="http://schemas.openxmlformats.org/officeDocument/2006/bibliography"/>
   </ds:schemaRefs>

</xml_diff>